<commit_message>
DIP switch was fixed
</commit_message>
<xml_diff>
--- a/lab_2/attachments/report.docx
+++ b/lab_2/attachments/report.docx
@@ -571,7 +571,7 @@
             </w:rPr>
             <w:fldChar w:fldCharType="separate"/>
           </w:r>
-          <w:hyperlink w:anchor="_Toc51775792" w:history="1">
+          <w:hyperlink w:anchor="_Toc51870125" w:history="1">
             <w:r>
               <w:rPr>
                 <w:rStyle w:val="a8"/>
@@ -615,7 +615,7 @@
                 <w:noProof/>
                 <w:webHidden/>
               </w:rPr>
-              <w:instrText xml:space="preserve"> PAGEREF _Toc51775792 \h </w:instrText>
+              <w:instrText xml:space="preserve"> PAGEREF _Toc51870125 \h </w:instrText>
             </w:r>
             <w:r>
               <w:rPr>
@@ -661,7 +661,7 @@
               <w:lang w:eastAsia="ru-RU"/>
             </w:rPr>
           </w:pPr>
-          <w:hyperlink w:anchor="_Toc51775793" w:history="1">
+          <w:hyperlink w:anchor="_Toc51870126" w:history="1">
             <w:r>
               <w:rPr>
                 <w:rStyle w:val="a8"/>
@@ -705,7 +705,7 @@
                 <w:noProof/>
                 <w:webHidden/>
               </w:rPr>
-              <w:instrText xml:space="preserve"> PAGEREF _Toc51775793 \h </w:instrText>
+              <w:instrText xml:space="preserve"> PAGEREF _Toc51870126 \h </w:instrText>
             </w:r>
             <w:r>
               <w:rPr>
@@ -751,7 +751,7 @@
               <w:lang w:eastAsia="ru-RU"/>
             </w:rPr>
           </w:pPr>
-          <w:hyperlink w:anchor="_Toc51775794" w:history="1">
+          <w:hyperlink w:anchor="_Toc51870127" w:history="1">
             <w:r>
               <w:rPr>
                 <w:rStyle w:val="a8"/>
@@ -803,7 +803,7 @@
                 <w:noProof/>
                 <w:webHidden/>
               </w:rPr>
-              <w:instrText xml:space="preserve"> PAGEREF _Toc51775794 \h </w:instrText>
+              <w:instrText xml:space="preserve"> PAGEREF _Toc51870127 \h </w:instrText>
             </w:r>
             <w:r>
               <w:rPr>
@@ -849,7 +849,7 @@
               <w:lang w:eastAsia="ru-RU"/>
             </w:rPr>
           </w:pPr>
-          <w:hyperlink w:anchor="_Toc51775795" w:history="1">
+          <w:hyperlink w:anchor="_Toc51870128" w:history="1">
             <w:r>
               <w:rPr>
                 <w:rStyle w:val="a8"/>
@@ -893,7 +893,7 @@
                 <w:noProof/>
                 <w:webHidden/>
               </w:rPr>
-              <w:instrText xml:space="preserve"> PAGEREF _Toc51775795 \h </w:instrText>
+              <w:instrText xml:space="preserve"> PAGEREF _Toc51870128 \h </w:instrText>
             </w:r>
             <w:r>
               <w:rPr>
@@ -939,7 +939,7 @@
               <w:lang w:eastAsia="ru-RU"/>
             </w:rPr>
           </w:pPr>
-          <w:hyperlink w:anchor="_Toc51775796" w:history="1">
+          <w:hyperlink w:anchor="_Toc51870129" w:history="1">
             <w:r>
               <w:rPr>
                 <w:rStyle w:val="a8"/>
@@ -983,7 +983,7 @@
                 <w:noProof/>
                 <w:webHidden/>
               </w:rPr>
-              <w:instrText xml:space="preserve"> PAGEREF _Toc51775796 \h </w:instrText>
+              <w:instrText xml:space="preserve"> PAGEREF _Toc51870129 \h </w:instrText>
             </w:r>
             <w:r>
               <w:rPr>
@@ -1029,7 +1029,7 @@
               <w:lang w:eastAsia="ru-RU"/>
             </w:rPr>
           </w:pPr>
-          <w:hyperlink w:anchor="_Toc51775797" w:history="1">
+          <w:hyperlink w:anchor="_Toc51870130" w:history="1">
             <w:r>
               <w:rPr>
                 <w:rStyle w:val="a8"/>
@@ -1073,7 +1073,7 @@
                 <w:noProof/>
                 <w:webHidden/>
               </w:rPr>
-              <w:instrText xml:space="preserve"> PAGEREF _Toc51775797 \h </w:instrText>
+              <w:instrText xml:space="preserve"> PAGEREF _Toc51870130 \h </w:instrText>
             </w:r>
             <w:r>
               <w:rPr>
@@ -1133,7 +1133,7 @@
       <w:pPr>
         <w:pStyle w:val="10"/>
       </w:pPr>
-      <w:bookmarkStart w:id="0" w:name="_Toc51775792"/>
+      <w:bookmarkStart w:id="0" w:name="_Toc51870125"/>
       <w:r>
         <w:lastRenderedPageBreak/>
         <w:t>Добавление периферии</w:t>
@@ -1148,7 +1148,7 @@
           <w:numId w:val="5"/>
         </w:numPr>
       </w:pPr>
-      <w:bookmarkStart w:id="1" w:name="_Toc51775793"/>
+      <w:bookmarkStart w:id="1" w:name="_Toc51870126"/>
       <w:r>
         <w:t>Семисегментный индикатор</w:t>
       </w:r>
@@ -1188,10 +1188,10 @@
           <w:noProof/>
         </w:rPr>
         <w:drawing>
-          <wp:inline distT="0" distB="0" distL="0" distR="0" wp14:anchorId="3883D9E9" wp14:editId="734BA900">
-            <wp:extent cx="6264275" cy="1755140"/>
+          <wp:inline distT="0" distB="0" distL="0" distR="0" wp14:anchorId="71E426E9" wp14:editId="3168A5EB">
+            <wp:extent cx="6264275" cy="1429385"/>
             <wp:effectExtent l="0" t="0" r="3175" b="0"/>
-            <wp:docPr id="1" name="Рисунок 1"/>
+            <wp:docPr id="3" name="Рисунок 3"/>
             <wp:cNvGraphicFramePr>
               <a:graphicFrameLocks xmlns:a="http://schemas.openxmlformats.org/drawingml/2006/main" noChangeAspect="1"/>
             </wp:cNvGraphicFramePr>
@@ -1199,7 +1199,7 @@
               <a:graphicData uri="http://schemas.openxmlformats.org/drawingml/2006/picture">
                 <pic:pic xmlns:pic="http://schemas.openxmlformats.org/drawingml/2006/picture">
                   <pic:nvPicPr>
-                    <pic:cNvPr id="0" name="Picture 1"/>
+                    <pic:cNvPr id="0" name="Picture 5"/>
                     <pic:cNvPicPr>
                       <a:picLocks noChangeAspect="1" noChangeArrowheads="1"/>
                     </pic:cNvPicPr>
@@ -1220,7 +1220,7 @@
                   <pic:spPr bwMode="auto">
                     <a:xfrm>
                       <a:off x="0" y="0"/>
-                      <a:ext cx="6264275" cy="1755140"/>
+                      <a:ext cx="6264275" cy="1429385"/>
                     </a:xfrm>
                     <a:prstGeom prst="rect">
                       <a:avLst/>
@@ -1263,10 +1263,10 @@
         <w:t xml:space="preserve">выводы платы выдают </w:t>
       </w:r>
       <w:r>
-        <w:t xml:space="preserve">3.3 </w:t>
-      </w:r>
-      <w:r>
-        <w:t>В, в то время как, для внешнего дисплея необходимо 2.2 В.</w:t>
+        <w:t>3.3</w:t>
+      </w:r>
+      <w:r>
+        <w:t>В, в то время как, для внешнего дисплея необходимо 2.2В.</w:t>
       </w:r>
     </w:p>
     <w:p>
@@ -1294,7 +1294,7 @@
           <w:numId w:val="5"/>
         </w:numPr>
       </w:pPr>
-      <w:bookmarkStart w:id="2" w:name="_Toc51775794"/>
+      <w:bookmarkStart w:id="2" w:name="_Toc51870127"/>
       <w:r>
         <w:rPr>
           <w:lang w:val="en-US"/>
@@ -1342,19 +1342,61 @@
       </w:r>
     </w:p>
     <w:p>
-      <w:pPr>
+      <w:r>
+        <w:t xml:space="preserve">Для переключателя используются </w:t>
+      </w:r>
+      <w:r>
         <w:rPr>
           <w:lang w:val="en-US"/>
         </w:rPr>
-      </w:pPr>
-      <w:r>
-        <w:t xml:space="preserve">Для переключателя используются </w:t>
+        <w:t>GPIO</w:t>
+      </w:r>
+      <w:r>
+        <w:t>[35:2</w:t>
+      </w:r>
+      <w:r>
+        <w:t>8</w:t>
+      </w:r>
+      <w:r>
+        <w:t>].</w:t>
+      </w:r>
+    </w:p>
+    <w:p>
+      <w:r>
+        <w:t xml:space="preserve">Для работы переключателя необходимо к одной стороне его контактов подключить </w:t>
       </w:r>
       <w:r>
         <w:rPr>
           <w:lang w:val="en-US"/>
         </w:rPr>
-        <w:t>GPIO[35:26].</w:t>
+        <w:t>GPIO</w:t>
+      </w:r>
+      <w:r>
+        <w:t xml:space="preserve"> вывод</w:t>
+      </w:r>
+      <w:r>
+        <w:t xml:space="preserve"> с напряжением питания 3.3В </w:t>
+      </w:r>
+      <w:r>
+        <w:t>(VCC3P3)</w:t>
+      </w:r>
+      <w:r>
+        <w:t xml:space="preserve">, а к другой стороне контактов пины </w:t>
+      </w:r>
+      <w:r>
+        <w:rPr>
+          <w:lang w:val="en-US"/>
+        </w:rPr>
+        <w:t>GPIO</w:t>
+      </w:r>
+      <w:r>
+        <w:t>[35:2</w:t>
+      </w:r>
+      <w:r>
+        <w:t>8</w:t>
+      </w:r>
+      <w:r>
+        <w:t>].</w:t>
       </w:r>
     </w:p>
     <w:p/>
@@ -1362,13 +1404,34 @@
       <w:pPr>
         <w:pStyle w:val="10"/>
       </w:pPr>
-      <w:bookmarkStart w:id="3" w:name="_Toc51775795"/>
+      <w:bookmarkStart w:id="3" w:name="_Toc51870128"/>
       <w:r>
         <w:t>Самостоятельная работа</w:t>
       </w:r>
       <w:bookmarkEnd w:id="3"/>
     </w:p>
-    <w:p/>
+    <w:p>
+      <w:r>
+        <w:t>Вариант 1.</w:t>
+      </w:r>
+    </w:p>
+    <w:p>
+      <w:r>
+        <w:t>Задание</w:t>
+      </w:r>
+      <w:r>
+        <w:t>:</w:t>
+      </w:r>
+    </w:p>
+    <w:p>
+      <w:pPr>
+        <w:pStyle w:val="a5"/>
+        <w:numPr>
+          <w:ilvl w:val="0"/>
+          <w:numId w:val="13"/>
+        </w:numPr>
+      </w:pPr>
+    </w:p>
     <w:p/>
     <w:p/>
     <w:p>
@@ -1386,7 +1449,7 @@
         <w:pStyle w:val="10"/>
       </w:pPr>
       <w:bookmarkStart w:id="4" w:name="_Toc32828625"/>
-      <w:bookmarkStart w:id="5" w:name="_Toc51775796"/>
+      <w:bookmarkStart w:id="5" w:name="_Toc51870129"/>
       <w:r>
         <w:lastRenderedPageBreak/>
         <w:t>Выводы</w:t>
@@ -1447,11 +1510,9 @@
         </w:rPr>
         <w:t>S</w:t>
       </w:r>
-      <w:proofErr w:type="spellStart"/>
       <w:r>
         <w:t>tandard</w:t>
       </w:r>
-      <w:proofErr w:type="spellEnd"/>
       <w:r>
         <w:t>.</w:t>
       </w:r>
@@ -1480,7 +1541,7 @@
         </w:rPr>
       </w:pPr>
       <w:bookmarkStart w:id="7" w:name="_Toc32828626"/>
-      <w:bookmarkStart w:id="8" w:name="_Toc51775797"/>
+      <w:bookmarkStart w:id="8" w:name="_Toc51870130"/>
       <w:r>
         <w:t>Список литературы</w:t>
       </w:r>
@@ -1691,65 +1752,57 @@
           <w:u w:val="none"/>
           <w:lang w:val="en-US"/>
         </w:rPr>
-        <w:t xml:space="preserve">] </w:t>
-      </w:r>
-      <w:proofErr w:type="spellStart"/>
-      <w:r>
+        <w:t>] Terasic inc – 133c.</w:t>
+      </w:r>
+    </w:p>
+    <w:p>
+      <w:pPr>
+        <w:pStyle w:val="2"/>
         <w:rPr>
           <w:rStyle w:val="a8"/>
           <w:color w:val="auto"/>
           <w:u w:val="none"/>
-          <w:lang w:val="en-US"/>
-        </w:rPr>
-        <w:t>Terasic</w:t>
-      </w:r>
-      <w:proofErr w:type="spellEnd"/>
+        </w:rPr>
+      </w:pPr>
       <w:r>
         <w:rPr>
           <w:rStyle w:val="a8"/>
           <w:color w:val="auto"/>
           <w:u w:val="none"/>
-          <w:lang w:val="en-US"/>
-        </w:rPr>
-        <w:t xml:space="preserve"> </w:t>
-      </w:r>
-      <w:proofErr w:type="spellStart"/>
+        </w:rPr>
+        <w:t>Цифровая схемотехника и архитектура компьютера</w:t>
+      </w:r>
       <w:r>
         <w:rPr>
           <w:rStyle w:val="a8"/>
           <w:color w:val="auto"/>
           <w:u w:val="none"/>
-          <w:lang w:val="en-US"/>
-        </w:rPr>
-        <w:t>inc</w:t>
-      </w:r>
-      <w:proofErr w:type="spellEnd"/>
+        </w:rPr>
+        <w:t xml:space="preserve"> </w:t>
+      </w:r>
       <w:r>
         <w:rPr>
           <w:rStyle w:val="a8"/>
           <w:color w:val="auto"/>
           <w:u w:val="none"/>
-          <w:lang w:val="en-US"/>
-        </w:rPr>
-        <w:t xml:space="preserve"> – 133c.</w:t>
-      </w:r>
-    </w:p>
-    <w:p>
-      <w:pPr>
-        <w:pStyle w:val="2"/>
+        </w:rPr>
+        <w:t>[</w:t>
+      </w:r>
+      <w:r>
         <w:rPr>
           <w:rStyle w:val="a8"/>
           <w:color w:val="auto"/>
           <w:u w:val="none"/>
         </w:rPr>
-      </w:pPr>
+        <w:t>Текст</w:t>
+      </w:r>
       <w:r>
         <w:rPr>
           <w:rStyle w:val="a8"/>
           <w:color w:val="auto"/>
           <w:u w:val="none"/>
         </w:rPr>
-        <w:t>Цифровая схемотехника и архитектура компьютера</w:t>
+        <w:t>]</w:t>
       </w:r>
       <w:r>
         <w:rPr>
@@ -1757,112 +1810,30 @@
           <w:color w:val="auto"/>
           <w:u w:val="none"/>
         </w:rPr>
+        <w:t>/ Дэвид М. Хэррис и Сара Л. Хэррис – 1627с.</w:t>
+      </w:r>
+    </w:p>
+    <w:p>
+      <w:pPr>
+        <w:pStyle w:val="2"/>
+      </w:pPr>
+      <w:r>
+        <w:rPr>
+          <w:bCs/>
+        </w:rPr>
+        <w:t>Цифровой синтез</w:t>
+      </w:r>
+      <w:r>
+        <w:rPr>
+          <w:bCs/>
+        </w:rPr>
         <w:t xml:space="preserve"> </w:t>
       </w:r>
       <w:r>
         <w:rPr>
-          <w:rStyle w:val="a8"/>
-          <w:color w:val="auto"/>
-          <w:u w:val="none"/>
-        </w:rPr>
-        <w:t>[</w:t>
-      </w:r>
-      <w:r>
-        <w:rPr>
-          <w:rStyle w:val="a8"/>
-          <w:color w:val="auto"/>
-          <w:u w:val="none"/>
-        </w:rPr>
-        <w:t>Текст</w:t>
-      </w:r>
-      <w:r>
-        <w:rPr>
-          <w:rStyle w:val="a8"/>
-          <w:color w:val="auto"/>
-          <w:u w:val="none"/>
-        </w:rPr>
-        <w:t>]</w:t>
-      </w:r>
-      <w:r>
-        <w:rPr>
-          <w:rStyle w:val="a8"/>
-          <w:color w:val="auto"/>
-          <w:u w:val="none"/>
-        </w:rPr>
-        <w:t xml:space="preserve">/ Дэвид М. </w:t>
-      </w:r>
-      <w:proofErr w:type="spellStart"/>
-      <w:r>
-        <w:rPr>
-          <w:rStyle w:val="a8"/>
-          <w:color w:val="auto"/>
-          <w:u w:val="none"/>
-        </w:rPr>
-        <w:t>Хэррис</w:t>
-      </w:r>
-      <w:proofErr w:type="spellEnd"/>
-      <w:r>
-        <w:rPr>
-          <w:rStyle w:val="a8"/>
-          <w:color w:val="auto"/>
-          <w:u w:val="none"/>
-        </w:rPr>
-        <w:t xml:space="preserve"> и Сара Л. </w:t>
-      </w:r>
-      <w:proofErr w:type="spellStart"/>
-      <w:r>
-        <w:rPr>
-          <w:rStyle w:val="a8"/>
-          <w:color w:val="auto"/>
-          <w:u w:val="none"/>
-        </w:rPr>
-        <w:t>Хэррис</w:t>
-      </w:r>
-      <w:proofErr w:type="spellEnd"/>
-      <w:r>
-        <w:rPr>
-          <w:rStyle w:val="a8"/>
-          <w:color w:val="auto"/>
-          <w:u w:val="none"/>
-        </w:rPr>
-        <w:t xml:space="preserve"> – 1627с.</w:t>
-      </w:r>
-    </w:p>
-    <w:p>
-      <w:pPr>
-        <w:pStyle w:val="2"/>
-      </w:pPr>
-      <w:r>
-        <w:rPr>
           <w:bCs/>
         </w:rPr>
-        <w:t>Цифровой синтез</w:t>
-      </w:r>
-      <w:r>
-        <w:rPr>
-          <w:bCs/>
-        </w:rPr>
-        <w:t xml:space="preserve"> </w:t>
-      </w:r>
-      <w:r>
-        <w:rPr>
-          <w:bCs/>
-        </w:rPr>
-        <w:t xml:space="preserve">[Текст]: практический курс / </w:t>
-      </w:r>
-      <w:proofErr w:type="spellStart"/>
-      <w:r>
-        <w:rPr>
-          <w:bCs/>
-        </w:rPr>
-        <w:t>Панчул</w:t>
-      </w:r>
-      <w:proofErr w:type="spellEnd"/>
-      <w:r>
-        <w:rPr>
-          <w:bCs/>
-        </w:rPr>
-        <w:t xml:space="preserve"> Ю., Романов А. / Романов А. – 500с.</w:t>
+        <w:t>[Текст]: практический курс / Панчул Ю., Романов А. / Романов А. – 500с.</w:t>
       </w:r>
     </w:p>
     <w:p>
@@ -1951,22 +1922,14 @@
         <w:rPr>
           <w:lang w:val="en-US"/>
         </w:rPr>
-        <w:t xml:space="preserve">] </w:t>
-      </w:r>
-      <w:proofErr w:type="spellStart"/>
+        <w:t>] K</w:t>
+      </w:r>
       <w:r>
         <w:rPr>
           <w:lang w:val="en-US"/>
         </w:rPr>
-        <w:t>K</w:t>
-      </w:r>
-      <w:r>
-        <w:rPr>
-          <w:lang w:val="en-US"/>
-        </w:rPr>
         <w:t>ingbright</w:t>
       </w:r>
-      <w:proofErr w:type="spellEnd"/>
       <w:r>
         <w:rPr>
           <w:lang w:val="en-US"/>
@@ -2022,7 +1985,19 @@
           <w:rPr>
             <w:rStyle w:val="a8"/>
           </w:rPr>
-          <w:t>https://drive.google.com/drive/folders/0B2DyhVuZZ3BFYzFpdHNZMzFqUjg</w:t>
+          <w:t>https://drive.google.com/drive/folder</w:t>
+        </w:r>
+        <w:r>
+          <w:rPr>
+            <w:rStyle w:val="a8"/>
+          </w:rPr>
+          <w:t>s</w:t>
+        </w:r>
+        <w:r>
+          <w:rPr>
+            <w:rStyle w:val="a8"/>
+          </w:rPr>
+          <w:t>/0B2DyhVuZZ3BFYzFpdHNZMzFqUjg</w:t>
         </w:r>
       </w:hyperlink>
     </w:p>
@@ -2463,6 +2438,92 @@
     </w:lvl>
   </w:abstractNum>
   <w:abstractNum w:abstractNumId="4" w15:restartNumberingAfterBreak="0">
+    <w:nsid w:val="25141CF8"/>
+    <w:multiLevelType w:val="hybridMultilevel"/>
+    <w:tmpl w:val="0B762A12"/>
+    <w:lvl w:ilvl="0" w:tplc="0419000F">
+      <w:start w:val="1"/>
+      <w:numFmt w:val="decimal"/>
+      <w:lvlText w:val="%1."/>
+      <w:lvlJc w:val="left"/>
+      <w:pPr>
+        <w:ind w:left="1287" w:hanging="360"/>
+      </w:pPr>
+    </w:lvl>
+    <w:lvl w:ilvl="1" w:tplc="04190019" w:tentative="1">
+      <w:start w:val="1"/>
+      <w:numFmt w:val="lowerLetter"/>
+      <w:lvlText w:val="%2."/>
+      <w:lvlJc w:val="left"/>
+      <w:pPr>
+        <w:ind w:left="2007" w:hanging="360"/>
+      </w:pPr>
+    </w:lvl>
+    <w:lvl w:ilvl="2" w:tplc="0419001B" w:tentative="1">
+      <w:start w:val="1"/>
+      <w:numFmt w:val="lowerRoman"/>
+      <w:lvlText w:val="%3."/>
+      <w:lvlJc w:val="right"/>
+      <w:pPr>
+        <w:ind w:left="2727" w:hanging="180"/>
+      </w:pPr>
+    </w:lvl>
+    <w:lvl w:ilvl="3" w:tplc="0419000F" w:tentative="1">
+      <w:start w:val="1"/>
+      <w:numFmt w:val="decimal"/>
+      <w:lvlText w:val="%4."/>
+      <w:lvlJc w:val="left"/>
+      <w:pPr>
+        <w:ind w:left="3447" w:hanging="360"/>
+      </w:pPr>
+    </w:lvl>
+    <w:lvl w:ilvl="4" w:tplc="04190019" w:tentative="1">
+      <w:start w:val="1"/>
+      <w:numFmt w:val="lowerLetter"/>
+      <w:lvlText w:val="%5."/>
+      <w:lvlJc w:val="left"/>
+      <w:pPr>
+        <w:ind w:left="4167" w:hanging="360"/>
+      </w:pPr>
+    </w:lvl>
+    <w:lvl w:ilvl="5" w:tplc="0419001B" w:tentative="1">
+      <w:start w:val="1"/>
+      <w:numFmt w:val="lowerRoman"/>
+      <w:lvlText w:val="%6."/>
+      <w:lvlJc w:val="right"/>
+      <w:pPr>
+        <w:ind w:left="4887" w:hanging="180"/>
+      </w:pPr>
+    </w:lvl>
+    <w:lvl w:ilvl="6" w:tplc="0419000F" w:tentative="1">
+      <w:start w:val="1"/>
+      <w:numFmt w:val="decimal"/>
+      <w:lvlText w:val="%7."/>
+      <w:lvlJc w:val="left"/>
+      <w:pPr>
+        <w:ind w:left="5607" w:hanging="360"/>
+      </w:pPr>
+    </w:lvl>
+    <w:lvl w:ilvl="7" w:tplc="04190019" w:tentative="1">
+      <w:start w:val="1"/>
+      <w:numFmt w:val="lowerLetter"/>
+      <w:lvlText w:val="%8."/>
+      <w:lvlJc w:val="left"/>
+      <w:pPr>
+        <w:ind w:left="6327" w:hanging="360"/>
+      </w:pPr>
+    </w:lvl>
+    <w:lvl w:ilvl="8" w:tplc="0419001B" w:tentative="1">
+      <w:start w:val="1"/>
+      <w:numFmt w:val="lowerRoman"/>
+      <w:lvlText w:val="%9."/>
+      <w:lvlJc w:val="right"/>
+      <w:pPr>
+        <w:ind w:left="7047" w:hanging="180"/>
+      </w:pPr>
+    </w:lvl>
+  </w:abstractNum>
+  <w:abstractNum w:abstractNumId="5" w15:restartNumberingAfterBreak="0">
     <w:nsid w:val="31640022"/>
     <w:multiLevelType w:val="hybridMultilevel"/>
     <w:tmpl w:val="A0902352"/>
@@ -2548,7 +2609,7 @@
       </w:pPr>
     </w:lvl>
   </w:abstractNum>
-  <w:abstractNum w:abstractNumId="5" w15:restartNumberingAfterBreak="0">
+  <w:abstractNum w:abstractNumId="6" w15:restartNumberingAfterBreak="0">
     <w:nsid w:val="397C1C11"/>
     <w:multiLevelType w:val="hybridMultilevel"/>
     <w:tmpl w:val="EFEA70BC"/>
@@ -2634,7 +2695,7 @@
       </w:pPr>
     </w:lvl>
   </w:abstractNum>
-  <w:abstractNum w:abstractNumId="6" w15:restartNumberingAfterBreak="0">
+  <w:abstractNum w:abstractNumId="7" w15:restartNumberingAfterBreak="0">
     <w:nsid w:val="415A55CA"/>
     <w:multiLevelType w:val="hybridMultilevel"/>
     <w:tmpl w:val="D3B09B0A"/>
@@ -2720,7 +2781,7 @@
       </w:pPr>
     </w:lvl>
   </w:abstractNum>
-  <w:abstractNum w:abstractNumId="7" w15:restartNumberingAfterBreak="0">
+  <w:abstractNum w:abstractNumId="8" w15:restartNumberingAfterBreak="0">
     <w:nsid w:val="584B7DC5"/>
     <w:multiLevelType w:val="multilevel"/>
     <w:tmpl w:val="88E2CC90"/>
@@ -2835,7 +2896,7 @@
       </w:rPr>
     </w:lvl>
   </w:abstractNum>
-  <w:abstractNum w:abstractNumId="8" w15:restartNumberingAfterBreak="0">
+  <w:abstractNum w:abstractNumId="9" w15:restartNumberingAfterBreak="0">
     <w:nsid w:val="5EAB1381"/>
     <w:multiLevelType w:val="hybridMultilevel"/>
     <w:tmpl w:val="EFEA70BC"/>
@@ -2921,7 +2982,7 @@
       </w:pPr>
     </w:lvl>
   </w:abstractNum>
-  <w:abstractNum w:abstractNumId="9" w15:restartNumberingAfterBreak="0">
+  <w:abstractNum w:abstractNumId="10" w15:restartNumberingAfterBreak="0">
     <w:nsid w:val="66384126"/>
     <w:multiLevelType w:val="multilevel"/>
     <w:tmpl w:val="A73C3DCC"/>
@@ -3008,7 +3069,7 @@
       </w:pPr>
     </w:lvl>
   </w:abstractNum>
-  <w:abstractNum w:abstractNumId="10" w15:restartNumberingAfterBreak="0">
+  <w:abstractNum w:abstractNumId="11" w15:restartNumberingAfterBreak="0">
     <w:nsid w:val="6EF50927"/>
     <w:multiLevelType w:val="hybridMultilevel"/>
     <w:tmpl w:val="B90A50D0"/>
@@ -3094,7 +3155,7 @@
       </w:pPr>
     </w:lvl>
   </w:abstractNum>
-  <w:abstractNum w:abstractNumId="11" w15:restartNumberingAfterBreak="0">
+  <w:abstractNum w:abstractNumId="12" w15:restartNumberingAfterBreak="0">
     <w:nsid w:val="70D32D6A"/>
     <w:multiLevelType w:val="hybridMultilevel"/>
     <w:tmpl w:val="710C3FA8"/>
@@ -3185,10 +3246,10 @@
     </w:lvl>
   </w:abstractNum>
   <w:num w:numId="1">
-    <w:abstractNumId w:val="11"/>
+    <w:abstractNumId w:val="12"/>
   </w:num>
   <w:num w:numId="2">
-    <w:abstractNumId w:val="7"/>
+    <w:abstractNumId w:val="8"/>
   </w:num>
   <w:num w:numId="3">
     <w:abstractNumId w:val="2"/>
@@ -3197,28 +3258,31 @@
     <w:abstractNumId w:val="3"/>
   </w:num>
   <w:num w:numId="5">
-    <w:abstractNumId w:val="9"/>
+    <w:abstractNumId w:val="10"/>
   </w:num>
   <w:num w:numId="6">
-    <w:abstractNumId w:val="4"/>
+    <w:abstractNumId w:val="5"/>
   </w:num>
   <w:num w:numId="7">
     <w:abstractNumId w:val="1"/>
   </w:num>
   <w:num w:numId="8">
-    <w:abstractNumId w:val="5"/>
+    <w:abstractNumId w:val="6"/>
   </w:num>
   <w:num w:numId="9">
-    <w:abstractNumId w:val="6"/>
+    <w:abstractNumId w:val="7"/>
   </w:num>
   <w:num w:numId="10">
-    <w:abstractNumId w:val="8"/>
+    <w:abstractNumId w:val="9"/>
   </w:num>
   <w:num w:numId="11">
-    <w:abstractNumId w:val="10"/>
+    <w:abstractNumId w:val="11"/>
   </w:num>
   <w:num w:numId="12">
     <w:abstractNumId w:val="0"/>
+  </w:num>
+  <w:num w:numId="13">
+    <w:abstractNumId w:val="4"/>
   </w:num>
   <w:numIdMacAtCleanup w:val="9"/>
 </w:numbering>

</xml_diff>

<commit_message>
read from DIP-switch instruction was added
</commit_message>
<xml_diff>
--- a/lab_2/attachments/report.docx
+++ b/lab_2/attachments/report.docx
@@ -2410,8 +2410,817 @@
         <w:t>т загружать данные с нового входа в заданный регистр</w:t>
       </w:r>
     </w:p>
+    <w:p>
+      <w:r>
+        <w:t xml:space="preserve">Так как для выполнения инструкции требуется указать лишь регистр, в который нужно записать данные, и </w:t>
+      </w:r>
+      <w:r>
+        <w:rPr>
+          <w:lang w:val="en-US"/>
+        </w:rPr>
+        <w:t>opcode</w:t>
+      </w:r>
+      <w:r>
+        <w:t>, она будет выглядеть следующим образом:</w:t>
+      </w:r>
+    </w:p>
     <w:p/>
+    <w:p>
+      <w:pPr>
+        <w:ind w:firstLine="0"/>
+        <w:jc w:val="center"/>
+        <w:rPr>
+          <w:lang w:val="en-US"/>
+        </w:rPr>
+      </w:pPr>
+      <w:r>
+        <w:rPr>
+          <w:noProof/>
+        </w:rPr>
+        <w:drawing>
+          <wp:inline distT="0" distB="0" distL="0" distR="0" wp14:anchorId="0C5C9D0A" wp14:editId="336EEEA6">
+            <wp:extent cx="3448050" cy="581025"/>
+            <wp:effectExtent l="0" t="0" r="0" b="9525"/>
+            <wp:docPr id="14" name="Рисунок 14"/>
+            <wp:cNvGraphicFramePr>
+              <a:graphicFrameLocks xmlns:a="http://schemas.openxmlformats.org/drawingml/2006/main" noChangeAspect="1"/>
+            </wp:cNvGraphicFramePr>
+            <a:graphic xmlns:a="http://schemas.openxmlformats.org/drawingml/2006/main">
+              <a:graphicData uri="http://schemas.openxmlformats.org/drawingml/2006/picture">
+                <pic:pic xmlns:pic="http://schemas.openxmlformats.org/drawingml/2006/picture">
+                  <pic:nvPicPr>
+                    <pic:cNvPr id="0" name="Picture 25"/>
+                    <pic:cNvPicPr>
+                      <a:picLocks noChangeAspect="1" noChangeArrowheads="1"/>
+                    </pic:cNvPicPr>
+                  </pic:nvPicPr>
+                  <pic:blipFill>
+                    <a:blip r:embed="rId9">
+                      <a:extLst>
+                        <a:ext uri="{28A0092B-C50C-407E-A947-70E740481C1C}">
+                          <a14:useLocalDpi xmlns:a14="http://schemas.microsoft.com/office/drawing/2010/main" val="0"/>
+                        </a:ext>
+                      </a:extLst>
+                    </a:blip>
+                    <a:srcRect/>
+                    <a:stretch>
+                      <a:fillRect/>
+                    </a:stretch>
+                  </pic:blipFill>
+                  <pic:spPr bwMode="auto">
+                    <a:xfrm>
+                      <a:off x="0" y="0"/>
+                      <a:ext cx="3448050" cy="581025"/>
+                    </a:xfrm>
+                    <a:prstGeom prst="rect">
+                      <a:avLst/>
+                    </a:prstGeom>
+                    <a:noFill/>
+                    <a:ln>
+                      <a:noFill/>
+                    </a:ln>
+                  </pic:spPr>
+                </pic:pic>
+              </a:graphicData>
+            </a:graphic>
+          </wp:inline>
+        </w:drawing>
+      </w:r>
+    </w:p>
+    <w:p>
+      <w:pPr>
+        <w:pStyle w:val="a0"/>
+      </w:pPr>
+      <w:r>
+        <w:t xml:space="preserve">Вид инструкции записи данных из </w:t>
+      </w:r>
+      <w:r>
+        <w:rPr>
+          <w:lang w:val="en-US"/>
+        </w:rPr>
+        <w:t>DIP</w:t>
+      </w:r>
+      <w:r>
+        <w:t xml:space="preserve"> </w:t>
+      </w:r>
+      <w:r>
+        <w:t>переключателя в регистр.</w:t>
+      </w:r>
+    </w:p>
     <w:p/>
+    <w:p>
+      <w:r>
+        <w:rPr>
+          <w:lang w:val="en-US"/>
+        </w:rPr>
+        <w:t>rd</w:t>
+      </w:r>
+      <w:r>
+        <w:t xml:space="preserve"> </w:t>
+      </w:r>
+      <w:r>
+        <w:t>–</w:t>
+      </w:r>
+      <w:r>
+        <w:t xml:space="preserve"> </w:t>
+      </w:r>
+      <w:r>
+        <w:rPr>
+          <w:lang w:val="en-US"/>
+        </w:rPr>
+        <w:t>register</w:t>
+      </w:r>
+      <w:r>
+        <w:t xml:space="preserve"> </w:t>
+      </w:r>
+      <w:r>
+        <w:rPr>
+          <w:lang w:val="en-US"/>
+        </w:rPr>
+        <w:t>destination</w:t>
+      </w:r>
+      <w:r>
+        <w:t>.</w:t>
+      </w:r>
+    </w:p>
+    <w:p>
+      <w:r>
+        <w:t xml:space="preserve">Так как необходимая инструкция не вписывается в систему </w:t>
+      </w:r>
+      <w:r>
+        <w:rPr>
+          <w:lang w:val="en-US"/>
+        </w:rPr>
+        <w:t>R</w:t>
+      </w:r>
+      <w:r>
+        <w:t xml:space="preserve">, </w:t>
+      </w:r>
+      <w:r>
+        <w:rPr>
+          <w:lang w:val="en-US"/>
+        </w:rPr>
+        <w:t>I</w:t>
+      </w:r>
+      <w:r>
+        <w:t xml:space="preserve">, </w:t>
+      </w:r>
+      <w:r>
+        <w:rPr>
+          <w:lang w:val="en-US"/>
+        </w:rPr>
+        <w:t>J</w:t>
+      </w:r>
+      <w:r>
+        <w:t xml:space="preserve"> типов,</w:t>
+      </w:r>
+      <w:r>
+        <w:t xml:space="preserve"> </w:t>
+      </w:r>
+      <w:r>
+        <w:rPr>
+          <w:lang w:val="en-US"/>
+        </w:rPr>
+        <w:t>opcode</w:t>
+      </w:r>
+      <w:r>
+        <w:t xml:space="preserve"> </w:t>
+      </w:r>
+      <w:r>
+        <w:t>придется придумать самостоятельно.</w:t>
+      </w:r>
+    </w:p>
+    <w:p>
+      <w:r>
+        <w:t xml:space="preserve">Так как эта инструкция наиболее похожа на </w:t>
+      </w:r>
+      <w:r>
+        <w:t>инструкцию работы с памятью</w:t>
+      </w:r>
+      <w:r>
+        <w:rPr>
+          <w:rStyle w:val="afc"/>
+        </w:rPr>
+        <w:footnoteReference w:id="1"/>
+      </w:r>
+      <w:r>
+        <w:t xml:space="preserve"> по своему смыслу</w:t>
+      </w:r>
+      <w:r>
+        <w:t xml:space="preserve">, </w:t>
+      </w:r>
+      <w:r>
+        <w:rPr>
+          <w:lang w:val="en-US"/>
+        </w:rPr>
+        <w:t>opcode</w:t>
+      </w:r>
+      <w:r>
+        <w:t xml:space="preserve"> </w:t>
+      </w:r>
+      <w:r>
+        <w:t xml:space="preserve">было принято взять по образу и подобию </w:t>
+      </w:r>
+      <w:r>
+        <w:rPr>
+          <w:lang w:val="en-US"/>
+        </w:rPr>
+        <w:t>opcode</w:t>
+      </w:r>
+      <w:r>
+        <w:t xml:space="preserve"> этих инструкций</w:t>
+      </w:r>
+      <w:r>
+        <w:t xml:space="preserve">. Первая цифра этого поля у всех инструкций </w:t>
+      </w:r>
+      <w:r>
+        <w:t>‘1’</w:t>
+      </w:r>
+      <w:r>
+        <w:t xml:space="preserve">, в отличие от </w:t>
+      </w:r>
+      <w:r>
+        <w:rPr>
+          <w:lang w:val="en-US"/>
+        </w:rPr>
+        <w:t>opcode</w:t>
+      </w:r>
+      <w:r>
+        <w:t xml:space="preserve"> </w:t>
+      </w:r>
+      <w:r>
+        <w:t xml:space="preserve">остальных инструкций, поэтому первая цифра </w:t>
+      </w:r>
+      <w:r>
+        <w:t xml:space="preserve">тоже </w:t>
+      </w:r>
+      <w:r>
+        <w:t xml:space="preserve">будет </w:t>
+      </w:r>
+      <w:r>
+        <w:t xml:space="preserve">‘1’. </w:t>
+      </w:r>
+      <w:r>
+        <w:t xml:space="preserve">Вторая цифра у всех команд работы с памятью </w:t>
+      </w:r>
+      <w:r>
+        <w:t>‘0’</w:t>
+      </w:r>
+      <w:r>
+        <w:t xml:space="preserve">, </w:t>
+      </w:r>
+      <w:r>
+        <w:t xml:space="preserve">этого </w:t>
+      </w:r>
+      <w:r>
+        <w:t xml:space="preserve">знать </w:t>
+      </w:r>
+      <w:r>
+        <w:t xml:space="preserve">достаточно, чтобы команда получила уникальный </w:t>
+      </w:r>
+      <w:r>
+        <w:rPr>
+          <w:lang w:val="en-US"/>
+        </w:rPr>
+        <w:t>opcode</w:t>
+      </w:r>
+      <w:r>
+        <w:t>, который будет следующим:</w:t>
+      </w:r>
+    </w:p>
+    <w:p>
+      <w:pPr>
+        <w:rPr>
+          <w:lang w:val="en-US"/>
+        </w:rPr>
+      </w:pPr>
+      <w:r>
+        <w:rPr>
+          <w:lang w:val="en-US"/>
+        </w:rPr>
+        <w:t>110000</w:t>
+      </w:r>
+    </w:p>
+    <w:p>
+      <w:pPr>
+        <w:rPr>
+          <w:lang w:val="en-US"/>
+        </w:rPr>
+      </w:pPr>
+      <w:r>
+        <w:t>Этот</w:t>
+      </w:r>
+      <w:r>
+        <w:rPr>
+          <w:lang w:val="en-US"/>
+        </w:rPr>
+        <w:t xml:space="preserve"> </w:t>
+      </w:r>
+      <w:r>
+        <w:rPr>
+          <w:lang w:val="en-US"/>
+        </w:rPr>
+        <w:t>opcode</w:t>
+      </w:r>
+      <w:r>
+        <w:rPr>
+          <w:lang w:val="en-US"/>
+        </w:rPr>
+        <w:t xml:space="preserve"> </w:t>
+      </w:r>
+      <w:r>
+        <w:t>добавляем</w:t>
+      </w:r>
+      <w:r>
+        <w:rPr>
+          <w:lang w:val="en-US"/>
+        </w:rPr>
+        <w:t xml:space="preserve"> </w:t>
+      </w:r>
+      <w:r>
+        <w:t>в</w:t>
+      </w:r>
+      <w:r>
+        <w:rPr>
+          <w:lang w:val="en-US"/>
+        </w:rPr>
+        <w:t xml:space="preserve"> </w:t>
+      </w:r>
+      <w:r>
+        <w:t>файл</w:t>
+      </w:r>
+      <w:r>
+        <w:rPr>
+          <w:lang w:val="en-US"/>
+        </w:rPr>
+        <w:t xml:space="preserve"> </w:t>
+      </w:r>
+      <w:r>
+        <w:rPr>
+          <w:lang w:val="en-US"/>
+        </w:rPr>
+        <w:t>sm</w:t>
+      </w:r>
+      <w:r>
+        <w:rPr>
+          <w:lang w:val="en-US"/>
+        </w:rPr>
+        <w:t>_</w:t>
+      </w:r>
+      <w:r>
+        <w:rPr>
+          <w:lang w:val="en-US"/>
+        </w:rPr>
+        <w:t>cpu</w:t>
+      </w:r>
+      <w:r>
+        <w:rPr>
+          <w:lang w:val="en-US"/>
+        </w:rPr>
+        <w:t>.</w:t>
+      </w:r>
+      <w:r>
+        <w:rPr>
+          <w:lang w:val="en-US"/>
+        </w:rPr>
+        <w:t>vh</w:t>
+      </w:r>
+      <w:r>
+        <w:rPr>
+          <w:lang w:val="en-US"/>
+        </w:rPr>
+        <w:t xml:space="preserve"> (</w:t>
+      </w:r>
+      <w:r>
+        <w:t>есть</w:t>
+      </w:r>
+      <w:r>
+        <w:rPr>
+          <w:lang w:val="en-US"/>
+        </w:rPr>
+        <w:t xml:space="preserve"> </w:t>
+      </w:r>
+      <w:r>
+        <w:t>ярлык</w:t>
+      </w:r>
+      <w:r>
+        <w:rPr>
+          <w:lang w:val="en-US"/>
+        </w:rPr>
+        <w:t xml:space="preserve"> </w:t>
+      </w:r>
+      <w:r>
+        <w:t>в</w:t>
+      </w:r>
+      <w:r>
+        <w:rPr>
+          <w:lang w:val="en-US"/>
+        </w:rPr>
+        <w:t xml:space="preserve"> </w:t>
+      </w:r>
+      <w:r>
+        <w:rPr>
+          <w:lang w:val="en-US"/>
+        </w:rPr>
+        <w:t>lab</w:t>
+      </w:r>
+      <w:r>
+        <w:rPr>
+          <w:lang w:val="en-US"/>
+        </w:rPr>
+        <w:t>_2/</w:t>
+      </w:r>
+      <w:r>
+        <w:rPr>
+          <w:lang w:val="en-US"/>
+        </w:rPr>
+        <w:t xml:space="preserve">attachments/) </w:t>
+      </w:r>
+      <w:r>
+        <w:t>под</w:t>
+      </w:r>
+      <w:r>
+        <w:rPr>
+          <w:lang w:val="en-US"/>
+        </w:rPr>
+        <w:t xml:space="preserve"> </w:t>
+      </w:r>
+      <w:r>
+        <w:t>названием</w:t>
+      </w:r>
+      <w:r>
+        <w:rPr>
+          <w:lang w:val="en-US"/>
+        </w:rPr>
+        <w:t xml:space="preserve"> </w:t>
+      </w:r>
+      <w:r>
+        <w:rPr>
+          <w:lang w:val="en-US"/>
+        </w:rPr>
+        <w:t>C_RSW – read switch.</w:t>
+      </w:r>
+    </w:p>
+    <w:p>
+      <w:pPr>
+        <w:rPr>
+          <w:lang w:val="en-US"/>
+        </w:rPr>
+      </w:pPr>
+    </w:p>
+    <w:p>
+      <w:pPr>
+        <w:ind w:firstLine="0"/>
+        <w:jc w:val="center"/>
+        <w:rPr>
+          <w:lang w:val="en-US"/>
+        </w:rPr>
+      </w:pPr>
+      <w:r>
+        <w:rPr>
+          <w:noProof/>
+        </w:rPr>
+        <w:drawing>
+          <wp:inline distT="0" distB="0" distL="0" distR="0" wp14:anchorId="366B2704" wp14:editId="65A869DC">
+            <wp:extent cx="3448050" cy="581025"/>
+            <wp:effectExtent l="0" t="0" r="0" b="9525"/>
+            <wp:docPr id="15" name="Рисунок 15"/>
+            <wp:cNvGraphicFramePr>
+              <a:graphicFrameLocks xmlns:a="http://schemas.openxmlformats.org/drawingml/2006/main" noChangeAspect="1"/>
+            </wp:cNvGraphicFramePr>
+            <a:graphic xmlns:a="http://schemas.openxmlformats.org/drawingml/2006/main">
+              <a:graphicData uri="http://schemas.openxmlformats.org/drawingml/2006/picture">
+                <pic:pic xmlns:pic="http://schemas.openxmlformats.org/drawingml/2006/picture">
+                  <pic:nvPicPr>
+                    <pic:cNvPr id="0" name="Picture 27"/>
+                    <pic:cNvPicPr>
+                      <a:picLocks noChangeAspect="1" noChangeArrowheads="1"/>
+                    </pic:cNvPicPr>
+                  </pic:nvPicPr>
+                  <pic:blipFill>
+                    <a:blip r:embed="rId10">
+                      <a:extLst>
+                        <a:ext uri="{28A0092B-C50C-407E-A947-70E740481C1C}">
+                          <a14:useLocalDpi xmlns:a14="http://schemas.microsoft.com/office/drawing/2010/main" val="0"/>
+                        </a:ext>
+                      </a:extLst>
+                    </a:blip>
+                    <a:srcRect/>
+                    <a:stretch>
+                      <a:fillRect/>
+                    </a:stretch>
+                  </pic:blipFill>
+                  <pic:spPr bwMode="auto">
+                    <a:xfrm>
+                      <a:off x="0" y="0"/>
+                      <a:ext cx="3448050" cy="581025"/>
+                    </a:xfrm>
+                    <a:prstGeom prst="rect">
+                      <a:avLst/>
+                    </a:prstGeom>
+                    <a:noFill/>
+                    <a:ln>
+                      <a:noFill/>
+                    </a:ln>
+                  </pic:spPr>
+                </pic:pic>
+              </a:graphicData>
+            </a:graphic>
+          </wp:inline>
+        </w:drawing>
+      </w:r>
+    </w:p>
+    <w:p>
+      <w:pPr>
+        <w:pStyle w:val="a0"/>
+        <w:rPr>
+          <w:lang w:val="en-US"/>
+        </w:rPr>
+      </w:pPr>
+      <w:r>
+        <w:t>Пример инструкции.</w:t>
+      </w:r>
+    </w:p>
+    <w:p>
+      <w:pPr>
+        <w:spacing w:line="259" w:lineRule="auto"/>
+        <w:ind w:firstLine="0"/>
+        <w:jc w:val="left"/>
+        <w:rPr>
+          <w:lang w:val="en-US"/>
+        </w:rPr>
+      </w:pPr>
+      <w:r>
+        <w:rPr>
+          <w:lang w:val="en-US"/>
+        </w:rPr>
+        <w:br w:type="page"/>
+      </w:r>
+    </w:p>
+    <w:p>
+      <w:r>
+        <w:lastRenderedPageBreak/>
+        <w:t xml:space="preserve">То, что </w:t>
+      </w:r>
+      <w:r>
+        <w:t>считается</w:t>
+      </w:r>
+      <w:r>
+        <w:t xml:space="preserve"> </w:t>
+      </w:r>
+      <w:r>
+        <w:t>в АЛУ</w:t>
+      </w:r>
+      <w:r>
+        <w:t xml:space="preserve"> попадает в шину </w:t>
+      </w:r>
+      <w:r>
+        <w:rPr>
+          <w:lang w:val="en-US"/>
+        </w:rPr>
+        <w:t>AluResult</w:t>
+      </w:r>
+      <w:r>
+        <w:t xml:space="preserve">, берущую начало в </w:t>
+      </w:r>
+      <w:r>
+        <w:t>АЛУ</w:t>
+      </w:r>
+      <w:r>
+        <w:t xml:space="preserve"> (</w:t>
+      </w:r>
+      <w:r>
+        <w:rPr>
+          <w:lang w:val="en-US"/>
+        </w:rPr>
+        <w:t>ALU</w:t>
+      </w:r>
+      <w:r>
+        <w:t xml:space="preserve">) </w:t>
+      </w:r>
+      <w:r>
+        <w:t xml:space="preserve">и далее попадает в порт </w:t>
+      </w:r>
+      <w:r>
+        <w:rPr>
+          <w:lang w:val="en-US"/>
+        </w:rPr>
+        <w:t>WD</w:t>
+      </w:r>
+      <w:r>
+        <w:t>3</w:t>
+      </w:r>
+      <w:r>
+        <w:t xml:space="preserve"> регистрового файла </w:t>
+      </w:r>
+      <w:r>
+        <w:t>(</w:t>
+      </w:r>
+      <w:r>
+        <w:rPr>
+          <w:lang w:val="en-US"/>
+        </w:rPr>
+        <w:t>Register</w:t>
+      </w:r>
+      <w:r>
+        <w:t xml:space="preserve"> </w:t>
+      </w:r>
+      <w:r>
+        <w:rPr>
+          <w:lang w:val="en-US"/>
+        </w:rPr>
+        <w:t>file</w:t>
+      </w:r>
+      <w:r>
+        <w:t>)</w:t>
+      </w:r>
+      <w:r>
+        <w:t xml:space="preserve"> (стр. 946 </w:t>
+      </w:r>
+      <w:r>
+        <w:rPr>
+          <w:lang w:val="en-US"/>
+        </w:rPr>
+        <w:t>H</w:t>
+      </w:r>
+      <w:r>
+        <w:t>&amp;</w:t>
+      </w:r>
+      <w:r>
+        <w:rPr>
+          <w:lang w:val="en-US"/>
+        </w:rPr>
+        <w:t>H</w:t>
+      </w:r>
+      <w:r>
+        <w:t xml:space="preserve">). </w:t>
+      </w:r>
+      <w:r>
+        <w:t xml:space="preserve">В нашем случае будем читать данные из </w:t>
+      </w:r>
+      <w:r>
+        <w:rPr>
+          <w:lang w:val="en-US"/>
+        </w:rPr>
+        <w:t>DIP</w:t>
+      </w:r>
+      <w:r>
+        <w:t xml:space="preserve"> переключателя и </w:t>
+      </w:r>
+      <w:commentRangeStart w:id="7"/>
+      <w:r>
+        <w:t xml:space="preserve">отправлять </w:t>
+      </w:r>
+      <w:r>
+        <w:t>в тот</w:t>
+      </w:r>
+      <w:r>
+        <w:t xml:space="preserve"> </w:t>
+      </w:r>
+      <w:r>
+        <w:t xml:space="preserve">же порт </w:t>
+      </w:r>
+      <w:r>
+        <w:rPr>
+          <w:lang w:val="en-US"/>
+        </w:rPr>
+        <w:t>WD</w:t>
+      </w:r>
+      <w:r>
+        <w:t>3</w:t>
+      </w:r>
+      <w:commentRangeEnd w:id="7"/>
+      <w:r>
+        <w:rPr>
+          <w:rStyle w:val="af2"/>
+        </w:rPr>
+        <w:commentReference w:id="7"/>
+      </w:r>
+      <w:r>
+        <w:t>. Различие состоит в том, что переключатель подразумевается 8-мибитным, а регистр имеет 32 бита, но это можно обойти</w:t>
+      </w:r>
+      <w:r>
+        <w:t>,</w:t>
+      </w:r>
+      <w:r>
+        <w:t xml:space="preserve"> дополнив нулями число, что будет сделано в следующем пункте.</w:t>
+      </w:r>
+    </w:p>
+    <w:p>
+      <w:r>
+        <w:rPr>
+          <w:lang w:val="en-US"/>
+        </w:rPr>
+        <w:t>dataToRegDst</w:t>
+      </w:r>
+      <w:r>
+        <w:t xml:space="preserve"> – </w:t>
+      </w:r>
+      <w:r>
+        <w:t xml:space="preserve">добавленный </w:t>
+      </w:r>
+      <w:r>
+        <w:t xml:space="preserve">управляющий сигнал, который определяет откуда данные записываются в регистр. При всех прошлых инструкциях выставляется </w:t>
+      </w:r>
+      <w:r>
+        <w:t>“0”</w:t>
+      </w:r>
+      <w:r>
+        <w:t xml:space="preserve">, при добавленной выставляется </w:t>
+      </w:r>
+      <w:r>
+        <w:t>“1”</w:t>
+      </w:r>
+      <w:r>
+        <w:t xml:space="preserve">. Управляет мультиплексором на шине </w:t>
+      </w:r>
+      <w:r>
+        <w:rPr>
+          <w:lang w:val="en-US"/>
+        </w:rPr>
+        <w:t>AluResult</w:t>
+      </w:r>
+      <w:r>
+        <w:t xml:space="preserve">, ведущей в </w:t>
+      </w:r>
+      <w:r>
+        <w:rPr>
+          <w:lang w:val="en-US"/>
+        </w:rPr>
+        <w:t>WD</w:t>
+      </w:r>
+      <w:r>
+        <w:t xml:space="preserve">3 </w:t>
+      </w:r>
+      <w:r>
+        <w:t>порт регистрового файла.</w:t>
+      </w:r>
+    </w:p>
+    <w:p>
+      <w:r>
+        <w:rPr>
+          <w:lang w:val="en-US"/>
+        </w:rPr>
+        <w:t>regWrite</w:t>
+      </w:r>
+      <w:r>
+        <w:t xml:space="preserve"> – </w:t>
+      </w:r>
+      <w:r>
+        <w:t xml:space="preserve">присутствующий управляющий сигнал, разрешает запись в регистр, должен быть выставлен в </w:t>
+      </w:r>
+      <w:r>
+        <w:t>“</w:t>
+      </w:r>
+      <w:r>
+        <w:t>1</w:t>
+      </w:r>
+      <w:r>
+        <w:t>”</w:t>
+      </w:r>
+      <w:r>
+        <w:t>.</w:t>
+      </w:r>
+    </w:p>
+    <w:p>
+      <w:r>
+        <w:rPr>
+          <w:lang w:val="en-US"/>
+        </w:rPr>
+        <w:t>regDst</w:t>
+      </w:r>
+      <w:r>
+        <w:t xml:space="preserve"> – </w:t>
+      </w:r>
+      <w:r>
+        <w:t xml:space="preserve">присутствующий управляющий сигнал, определяет откуда из команды брать адрес регистра, в который осуществляется запись, по умолчанию равен </w:t>
+      </w:r>
+      <w:r>
+        <w:t>“0”</w:t>
+      </w:r>
+      <w:r>
+        <w:t xml:space="preserve">, необходимо, чтобы </w:t>
+      </w:r>
+      <w:r>
+        <w:t>“</w:t>
+      </w:r>
+      <w:r>
+        <w:t>0</w:t>
+      </w:r>
+      <w:r>
+        <w:t xml:space="preserve">” </w:t>
+      </w:r>
+      <w:r>
+        <w:t>и был равен.</w:t>
+      </w:r>
+    </w:p>
+    <w:p>
+      <w:pPr>
+        <w:rPr>
+          <w:lang w:val="en-US"/>
+        </w:rPr>
+      </w:pPr>
+    </w:p>
     <w:p>
       <w:pPr>
         <w:pStyle w:val="10"/>
@@ -2425,8 +3234,16 @@
       </w:r>
     </w:p>
     <w:p>
+      <w:commentRangeStart w:id="8"/>
       <w:r>
         <w:t>(8 бит) до 32-х бит нулями</w:t>
+      </w:r>
+      <w:commentRangeEnd w:id="8"/>
+      <w:r>
+        <w:rPr>
+          <w:rStyle w:val="af2"/>
+        </w:rPr>
+        <w:commentReference w:id="8"/>
       </w:r>
       <w:r>
         <w:t>.</w:t>
@@ -2497,12 +3314,12 @@
           <w:numId w:val="5"/>
         </w:numPr>
       </w:pPr>
-      <w:bookmarkStart w:id="7" w:name="_Toc51942032"/>
+      <w:bookmarkStart w:id="9" w:name="_Toc51942032"/>
       <w:r>
         <w:lastRenderedPageBreak/>
         <w:t>Задание № 2:</w:t>
       </w:r>
-      <w:bookmarkEnd w:id="7"/>
+      <w:bookmarkEnd w:id="9"/>
     </w:p>
     <w:p>
       <w:pPr>
@@ -2533,7 +3350,7 @@
       <w:r>
         <w:t xml:space="preserve">: </w:t>
       </w:r>
-      <w:hyperlink r:id="rId9" w:history="1">
+      <w:hyperlink r:id="rId15" w:history="1">
         <w:r>
           <w:rPr>
             <w:rStyle w:val="a8"/>
@@ -2677,7 +3494,7 @@
           <w:lang w:val="en-US"/>
         </w:rPr>
       </w:pPr>
-      <w:bookmarkStart w:id="8" w:name="_Toc51942033"/>
+      <w:bookmarkStart w:id="10" w:name="_Toc51942033"/>
       <w:r>
         <w:t>Выполнить на плате программы 00_</w:t>
       </w:r>
@@ -2714,7 +3531,7 @@
         </w:rPr>
         <w:t>ram</w:t>
       </w:r>
-      <w:bookmarkEnd w:id="8"/>
+      <w:bookmarkEnd w:id="10"/>
     </w:p>
     <w:p>
       <w:pPr>
@@ -2751,7 +3568,7 @@
                     <pic:cNvPicPr/>
                   </pic:nvPicPr>
                   <pic:blipFill rotWithShape="1">
-                    <a:blip r:embed="rId10"/>
+                    <a:blip r:embed="rId16"/>
                     <a:srcRect r="1014"/>
                     <a:stretch/>
                   </pic:blipFill>
@@ -2837,7 +3654,7 @@
                     <pic:cNvPicPr/>
                   </pic:nvPicPr>
                   <pic:blipFill rotWithShape="1">
-                    <a:blip r:embed="rId11"/>
+                    <a:blip r:embed="rId17"/>
                     <a:srcRect l="912" r="1014"/>
                     <a:stretch/>
                   </pic:blipFill>
@@ -2940,7 +3757,7 @@
                     <pic:cNvPicPr/>
                   </pic:nvPicPr>
                   <pic:blipFill rotWithShape="1">
-                    <a:blip r:embed="rId12"/>
+                    <a:blip r:embed="rId18"/>
                     <a:srcRect l="913" r="4207"/>
                     <a:stretch/>
                   </pic:blipFill>
@@ -3018,7 +3835,7 @@
           <w:lang w:val="en-US"/>
         </w:rPr>
       </w:pPr>
-      <w:bookmarkStart w:id="9" w:name="_Toc51942034"/>
+      <w:bookmarkStart w:id="11" w:name="_Toc51942034"/>
       <w:r>
         <w:t xml:space="preserve">Выполнить программы </w:t>
       </w:r>
@@ -3064,7 +3881,7 @@
         </w:rPr>
         <w:t>ri</w:t>
       </w:r>
-      <w:bookmarkEnd w:id="9"/>
+      <w:bookmarkEnd w:id="11"/>
     </w:p>
     <w:p>
       <w:r>
@@ -3912,7 +4729,7 @@
           <w:rStyle w:val="afc"/>
           <w:lang w:val="ru-RU"/>
         </w:rPr>
-        <w:footnoteReference w:id="1"/>
+        <w:footnoteReference w:id="2"/>
       </w:r>
     </w:p>
     <w:p>
@@ -3926,7 +4743,7 @@
         <w:rPr>
           <w:rStyle w:val="afc"/>
         </w:rPr>
-        <w:footnoteReference w:id="2"/>
+        <w:footnoteReference w:id="3"/>
       </w:r>
     </w:p>
     <w:p>
@@ -4319,7 +5136,7 @@
         <w:rPr>
           <w:rStyle w:val="afc"/>
         </w:rPr>
-        <w:footnoteReference w:id="3"/>
+        <w:footnoteReference w:id="4"/>
       </w:r>
     </w:p>
     <w:p>
@@ -4472,7 +5289,7 @@
         <w:rPr>
           <w:rStyle w:val="afc"/>
         </w:rPr>
-        <w:footnoteReference w:id="4"/>
+        <w:footnoteReference w:id="5"/>
       </w:r>
     </w:p>
     <w:p/>
@@ -4501,7 +5318,7 @@
                     <pic:cNvPicPr/>
                   </pic:nvPicPr>
                   <pic:blipFill rotWithShape="1">
-                    <a:blip r:embed="rId13"/>
+                    <a:blip r:embed="rId19"/>
                     <a:srcRect l="760"/>
                     <a:stretch/>
                   </pic:blipFill>
@@ -4629,7 +5446,7 @@
                     <pic:cNvPicPr/>
                   </pic:nvPicPr>
                   <pic:blipFill>
-                    <a:blip r:embed="rId14"/>
+                    <a:blip r:embed="rId20"/>
                     <a:stretch>
                       <a:fillRect/>
                     </a:stretch>
@@ -4702,7 +5519,7 @@
         <w:rPr>
           <w:rStyle w:val="afc"/>
         </w:rPr>
-        <w:footnoteReference w:id="5"/>
+        <w:footnoteReference w:id="6"/>
       </w:r>
     </w:p>
     <w:p>
@@ -4811,7 +5628,7 @@
         <w:rPr>
           <w:rStyle w:val="afc"/>
         </w:rPr>
-        <w:footnoteReference w:id="6"/>
+        <w:footnoteReference w:id="7"/>
       </w:r>
     </w:p>
     <w:p>
@@ -5020,7 +5837,7 @@
           <w:numId w:val="5"/>
         </w:numPr>
       </w:pPr>
-      <w:bookmarkStart w:id="10" w:name="_Toc51942035"/>
+      <w:bookmarkStart w:id="12" w:name="_Toc51942035"/>
       <w:r>
         <w:lastRenderedPageBreak/>
         <w:t>Отличия 02_</w:t>
@@ -5037,7 +5854,7 @@
       <w:r>
         <w:t>от базовой версии процессора</w:t>
       </w:r>
-      <w:bookmarkEnd w:id="10"/>
+      <w:bookmarkEnd w:id="12"/>
     </w:p>
     <w:p/>
     <w:p>
@@ -5067,7 +5884,7 @@
                     </pic:cNvPicPr>
                   </pic:nvPicPr>
                   <pic:blipFill rotWithShape="1">
-                    <a:blip r:embed="rId15" cstate="print">
+                    <a:blip r:embed="rId21" cstate="print">
                       <a:extLst>
                         <a:ext uri="{28A0092B-C50C-407E-A947-70E740481C1C}">
                           <a14:useLocalDpi xmlns:a14="http://schemas.microsoft.com/office/drawing/2010/main" val="0"/>
@@ -5285,17 +6102,17 @@
       <w:pPr>
         <w:pStyle w:val="10"/>
       </w:pPr>
-      <w:bookmarkStart w:id="11" w:name="_Toc32828625"/>
-      <w:bookmarkStart w:id="12" w:name="_Toc51942036"/>
+      <w:bookmarkStart w:id="13" w:name="_Toc32828625"/>
+      <w:bookmarkStart w:id="14" w:name="_Toc51942036"/>
       <w:r>
         <w:lastRenderedPageBreak/>
         <w:t>Выводы</w:t>
       </w:r>
-      <w:bookmarkEnd w:id="11"/>
-      <w:bookmarkEnd w:id="12"/>
-    </w:p>
-    <w:p>
-      <w:commentRangeStart w:id="13"/>
+      <w:bookmarkEnd w:id="13"/>
+      <w:bookmarkEnd w:id="14"/>
+    </w:p>
+    <w:p>
+      <w:commentRangeStart w:id="15"/>
       <w:r>
         <w:t xml:space="preserve">Во время выполнения данной работы мы познакомились с процессором </w:t>
       </w:r>
@@ -5359,12 +6176,12 @@
       <w:r>
         <w:t>Вспомнили процессы дизассемблирования и моделирования.</w:t>
       </w:r>
-      <w:commentRangeEnd w:id="13"/>
+      <w:commentRangeEnd w:id="15"/>
       <w:r>
         <w:rPr>
           <w:rStyle w:val="af2"/>
         </w:rPr>
-        <w:commentReference w:id="13"/>
+        <w:commentReference w:id="15"/>
       </w:r>
     </w:p>
     <w:p/>
@@ -5377,13 +6194,13 @@
           <w:szCs w:val="28"/>
         </w:rPr>
       </w:pPr>
-      <w:bookmarkStart w:id="14" w:name="_Toc32828626"/>
-      <w:bookmarkStart w:id="15" w:name="_Toc51942037"/>
+      <w:bookmarkStart w:id="16" w:name="_Toc32828626"/>
+      <w:bookmarkStart w:id="17" w:name="_Toc51942037"/>
       <w:r>
         <w:t>Список литературы</w:t>
       </w:r>
-      <w:bookmarkEnd w:id="14"/>
-      <w:bookmarkEnd w:id="15"/>
+      <w:bookmarkEnd w:id="16"/>
+      <w:bookmarkEnd w:id="17"/>
     </w:p>
     <w:p>
       <w:pPr>
@@ -5448,7 +6265,7 @@
       <w:r>
         <w:t xml:space="preserve">: </w:t>
       </w:r>
-      <w:hyperlink r:id="rId20" w:history="1">
+      <w:hyperlink r:id="rId22" w:history="1">
         <w:r>
           <w:rPr>
             <w:rStyle w:val="a8"/>
@@ -5540,7 +6357,7 @@
         </w:rPr>
         <w:t xml:space="preserve">: </w:t>
       </w:r>
-      <w:hyperlink r:id="rId21" w:history="1">
+      <w:hyperlink r:id="rId23" w:history="1">
         <w:r>
           <w:rPr>
             <w:rStyle w:val="a8"/>
@@ -5712,7 +6529,7 @@
       <w:r>
         <w:t xml:space="preserve">: </w:t>
       </w:r>
-      <w:hyperlink r:id="rId22" w:history="1">
+      <w:hyperlink r:id="rId24" w:history="1">
         <w:r>
           <w:rPr>
             <w:rStyle w:val="a8"/>
@@ -5828,7 +6645,7 @@
       <w:r>
         <w:br/>
       </w:r>
-      <w:hyperlink r:id="rId23" w:history="1">
+      <w:hyperlink r:id="rId25" w:history="1">
         <w:r>
           <w:rPr>
             <w:rStyle w:val="a8"/>
@@ -5895,7 +6712,7 @@
       <w:r>
         <w:t xml:space="preserve">: </w:t>
       </w:r>
-      <w:hyperlink r:id="rId24" w:history="1">
+      <w:hyperlink r:id="rId26" w:history="1">
         <w:r>
           <w:rPr>
             <w:rStyle w:val="a8"/>
@@ -5941,7 +6758,7 @@
         </w:rPr>
         <w:t xml:space="preserve">: </w:t>
       </w:r>
-      <w:hyperlink r:id="rId25" w:history="1">
+      <w:hyperlink r:id="rId27" w:history="1">
         <w:r>
           <w:rPr>
             <w:rStyle w:val="a8"/>
@@ -5951,9 +6768,67 @@
         </w:r>
       </w:hyperlink>
     </w:p>
+    <w:p>
+      <w:pPr>
+        <w:pStyle w:val="2"/>
+        <w:rPr>
+          <w:lang w:val="en-US" w:eastAsia="ru-RU"/>
+        </w:rPr>
+      </w:pPr>
+      <w:r>
+        <w:rPr>
+          <w:lang w:val="en-US" w:eastAsia="ru-RU"/>
+        </w:rPr>
+        <w:t>Plasma - most MIPS I(TM) opcodes</w:t>
+      </w:r>
+      <w:r>
+        <w:rPr>
+          <w:lang w:val="en-US" w:eastAsia="ru-RU"/>
+        </w:rPr>
+        <w:t xml:space="preserve"> </w:t>
+      </w:r>
+      <w:r>
+        <w:rPr>
+          <w:lang w:val="en-US" w:eastAsia="ru-RU"/>
+        </w:rPr>
+        <w:t>[</w:t>
+      </w:r>
+      <w:r>
+        <w:rPr>
+          <w:lang w:eastAsia="ru-RU"/>
+        </w:rPr>
+        <w:t>Электронный</w:t>
+      </w:r>
+      <w:r>
+        <w:rPr>
+          <w:lang w:val="en-US" w:eastAsia="ru-RU"/>
+        </w:rPr>
+        <w:t xml:space="preserve"> </w:t>
+      </w:r>
+      <w:r>
+        <w:rPr>
+          <w:lang w:eastAsia="ru-RU"/>
+        </w:rPr>
+        <w:t>ресурс</w:t>
+      </w:r>
+      <w:r>
+        <w:rPr>
+          <w:lang w:val="en-US" w:eastAsia="ru-RU"/>
+        </w:rPr>
+        <w:t xml:space="preserve">]. – URL: </w:t>
+      </w:r>
+      <w:hyperlink r:id="rId28" w:history="1">
+        <w:r>
+          <w:rPr>
+            <w:rStyle w:val="a8"/>
+            <w:lang w:val="en-US" w:eastAsia="ru-RU"/>
+          </w:rPr>
+          <w:t>https://opencores.org/projects/plasma/opcodes</w:t>
+        </w:r>
+      </w:hyperlink>
+    </w:p>
     <w:sectPr>
-      <w:headerReference w:type="default" r:id="rId26"/>
-      <w:footerReference w:type="default" r:id="rId27"/>
+      <w:footerReference w:type="default" r:id="rId29"/>
       <w:pgSz w:w="11906" w:h="16838"/>
       <w:pgMar w:top="1134" w:right="737" w:bottom="1134" w:left="1304" w:header="709" w:footer="709" w:gutter="0"/>
       <w:cols w:space="708"/>
@@ -5966,7 +6841,279 @@
 
 <file path=word/comments.xml><?xml version="1.0" encoding="utf-8"?>
 <w:comments xmlns:wpc="http://schemas.microsoft.com/office/word/2010/wordprocessingCanvas" xmlns:cx="http://schemas.microsoft.com/office/drawing/2014/chartex" xmlns:cx1="http://schemas.microsoft.com/office/drawing/2015/9/8/chartex" xmlns:cx2="http://schemas.microsoft.com/office/drawing/2015/10/21/chartex" xmlns:cx3="http://schemas.microsoft.com/office/drawing/2016/5/9/chartex" xmlns:cx4="http://schemas.microsoft.com/office/drawing/2016/5/10/chartex" xmlns:cx5="http://schemas.microsoft.com/office/drawing/2016/5/11/chartex" xmlns:cx6="http://schemas.microsoft.com/office/drawing/2016/5/12/chartex" xmlns:cx7="http://schemas.microsoft.com/office/drawing/2016/5/13/chartex" xmlns:cx8="http://schemas.microsoft.com/office/drawing/2016/5/14/chartex" xmlns:mc="http://schemas.openxmlformats.org/markup-compatibility/2006" xmlns:aink="http://schemas.microsoft.com/office/drawing/2016/ink" xmlns:am3d="http://schemas.microsoft.com/office/drawing/2017/model3d" xmlns:o="urn:schemas-microsoft-com:office:office" xmlns:r="http://schemas.openxmlformats.org/officeDocument/2006/relationships" xmlns:m="http://schemas.openxmlformats.org/officeDocument/2006/math" xmlns:v="urn:schemas-microsoft-com:vml" xmlns:wp14="http://schemas.microsoft.com/office/word/2010/wordprocessingDrawing" xmlns:wp="http://schemas.openxmlformats.org/drawingml/2006/wordprocessingDrawing" xmlns:w10="urn:schemas-microsoft-com:office:word" xmlns:w="http://schemas.openxmlformats.org/wordprocessingml/2006/main" xmlns:w14="http://schemas.microsoft.com/office/word/2010/wordml" xmlns:w15="http://schemas.microsoft.com/office/word/2012/wordml" xmlns:w16cex="http://schemas.microsoft.com/office/word/2018/wordml/cex" xmlns:w16cid="http://schemas.microsoft.com/office/word/2016/wordml/cid" xmlns:w16="http://schemas.microsoft.com/office/word/2018/wordml" xmlns:w16se="http://schemas.microsoft.com/office/word/2015/wordml/symex" xmlns:wpg="http://schemas.microsoft.com/office/word/2010/wordprocessingGroup" xmlns:wpi="http://schemas.microsoft.com/office/word/2010/wordprocessingInk" xmlns:wne="http://schemas.microsoft.com/office/word/2006/wordml" xmlns:wps="http://schemas.microsoft.com/office/word/2010/wordprocessingShape" mc:Ignorable="w14 w15 w16se w16cid w16 w16cex wp14">
-  <w:comment w:id="13" w:author="Радислав Власов" w:date="2020-09-20T20:02:00Z" w:initials="РВ">
+  <w:comment w:id="7" w:author="Радислав Власов" w:date="2020-09-25T17:36:00Z" w:initials="РВ">
+    <w:p>
+      <w:pPr>
+        <w:pStyle w:val="af3"/>
+      </w:pPr>
+      <w:r>
+        <w:rPr>
+          <w:rStyle w:val="af2"/>
+        </w:rPr>
+        <w:annotationRef/>
+      </w:r>
+      <w:r>
+        <w:t xml:space="preserve">Нужно добавить мультиплексор, чтобы выбирать, откуда записывать данные в регистр. Всегда 0, что значит из памяти, при моей инструкции 1. Добавить этот сигнал в </w:t>
+      </w:r>
+      <w:r>
+        <w:rPr>
+          <w:lang w:val="en-US"/>
+        </w:rPr>
+        <w:t>Control</w:t>
+      </w:r>
+      <w:r>
+        <w:t xml:space="preserve"> </w:t>
+      </w:r>
+      <w:r>
+        <w:rPr>
+          <w:lang w:val="en-US"/>
+        </w:rPr>
+        <w:t>Unit</w:t>
+      </w:r>
+      <w:r>
+        <w:t xml:space="preserve">. Также, при моей инструкции необходимо подавать 1(?) на </w:t>
+      </w:r>
+      <w:r>
+        <w:rPr>
+          <w:lang w:val="en-US"/>
+        </w:rPr>
+        <w:t>WE</w:t>
+      </w:r>
+      <w:r>
+        <w:t>3</w:t>
+      </w:r>
+      <w:r>
+        <w:t>(</w:t>
+      </w:r>
+      <w:r>
+        <w:rPr>
+          <w:lang w:val="en-US"/>
+        </w:rPr>
+        <w:t>cw</w:t>
+      </w:r>
+      <w:r>
+        <w:t>_</w:t>
+      </w:r>
+      <w:r>
+        <w:rPr>
+          <w:lang w:val="en-US"/>
+        </w:rPr>
+        <w:t>regWrite</w:t>
+      </w:r>
+      <w:r>
+        <w:t>_</w:t>
+      </w:r>
+      <w:r>
+        <w:rPr>
+          <w:lang w:val="en-US"/>
+        </w:rPr>
+        <w:t>D</w:t>
+      </w:r>
+      <w:r>
+        <w:t>)</w:t>
+      </w:r>
+      <w:r>
+        <w:t xml:space="preserve"> </w:t>
+      </w:r>
+      <w:r>
+        <w:rPr>
+          <w:lang w:val="en-US"/>
+        </w:rPr>
+        <w:t>Register</w:t>
+      </w:r>
+      <w:r>
+        <w:t xml:space="preserve"> </w:t>
+      </w:r>
+      <w:r>
+        <w:rPr>
+          <w:lang w:val="en-US"/>
+        </w:rPr>
+        <w:t>file</w:t>
+      </w:r>
+      <w:r>
+        <w:t xml:space="preserve">, что тоже подается </w:t>
+      </w:r>
+      <w:r>
+        <w:rPr>
+          <w:lang w:val="en-US"/>
+        </w:rPr>
+        <w:t>Control</w:t>
+      </w:r>
+      <w:r>
+        <w:t xml:space="preserve"> </w:t>
+      </w:r>
+      <w:r>
+        <w:rPr>
+          <w:lang w:val="en-US"/>
+        </w:rPr>
+        <w:t>Unit</w:t>
+      </w:r>
+      <w:r>
+        <w:t xml:space="preserve">. </w:t>
+      </w:r>
+      <w:r>
+        <w:t xml:space="preserve">Еще необходимо выбрать сигнал </w:t>
+      </w:r>
+      <w:r>
+        <w:rPr>
+          <w:lang w:val="en-US"/>
+        </w:rPr>
+        <w:t>cw</w:t>
+      </w:r>
+      <w:r>
+        <w:t>_</w:t>
+      </w:r>
+      <w:r>
+        <w:rPr>
+          <w:lang w:val="en-US"/>
+        </w:rPr>
+        <w:t>regDst</w:t>
+      </w:r>
+      <w:r>
+        <w:t>_</w:t>
+      </w:r>
+      <w:r>
+        <w:rPr>
+          <w:lang w:val="en-US"/>
+        </w:rPr>
+        <w:t>D</w:t>
+      </w:r>
+      <w:r>
+        <w:t xml:space="preserve">, который определяет источник номера регистра (будет это </w:t>
+      </w:r>
+      <w:r>
+        <w:t>[</w:t>
+      </w:r>
+      <w:r>
+        <w:t>20:16</w:t>
+      </w:r>
+      <w:r>
+        <w:t>]</w:t>
+      </w:r>
+      <w:r>
+        <w:t xml:space="preserve"> или</w:t>
+      </w:r>
+      <w:r>
+        <w:t xml:space="preserve"> [</w:t>
+      </w:r>
+      <w:r>
+        <w:t>16:11</w:t>
+      </w:r>
+      <w:r>
+        <w:t>])</w:t>
+      </w:r>
+      <w:r>
+        <w:t>.</w:t>
+      </w:r>
+      <w:r>
+        <w:t xml:space="preserve"> </w:t>
+      </w:r>
+      <w:r>
+        <w:t xml:space="preserve">У меня </w:t>
+      </w:r>
+      <w:r>
+        <w:rPr>
+          <w:lang w:val="en-US"/>
+        </w:rPr>
+        <w:t>regDst</w:t>
+      </w:r>
+      <w:r>
+        <w:t xml:space="preserve"> </w:t>
+      </w:r>
+      <w:r>
+        <w:t xml:space="preserve">должен быть </w:t>
+      </w:r>
+      <w:r>
+        <w:rPr>
+          <w:lang w:val="en-US"/>
+        </w:rPr>
+        <w:t>false</w:t>
+      </w:r>
+      <w:r>
+        <w:t>(== 0)</w:t>
+      </w:r>
+      <w:r>
+        <w:t xml:space="preserve">, так как адрес регистра в </w:t>
+      </w:r>
+      <w:r>
+        <w:t>[20:16]</w:t>
+      </w:r>
+      <w:r>
+        <w:t>.</w:t>
+      </w:r>
+    </w:p>
+  </w:comment>
+  <w:comment w:id="8" w:author="Радислав Власов" w:date="2020-09-25T17:17:00Z" w:initials="РВ">
+    <w:p>
+      <w:pPr>
+        <w:pStyle w:val="af3"/>
+      </w:pPr>
+      <w:r>
+        <w:rPr>
+          <w:rStyle w:val="af2"/>
+        </w:rPr>
+        <w:annotationRef/>
+      </w:r>
+      <w:r>
+        <w:t>В</w:t>
+      </w:r>
+      <w:r>
+        <w:t xml:space="preserve"> </w:t>
+      </w:r>
+      <w:r>
+        <w:rPr>
+          <w:lang w:val="en-US"/>
+        </w:rPr>
+        <w:t>sw</w:t>
+      </w:r>
+      <w:r>
+        <w:t>_</w:t>
+      </w:r>
+      <w:r>
+        <w:rPr>
+          <w:lang w:val="en-US"/>
+        </w:rPr>
+        <w:t>cpu</w:t>
+      </w:r>
+      <w:r>
+        <w:t xml:space="preserve"> </w:t>
+      </w:r>
+      <w:r>
+        <w:t>найти</w:t>
+      </w:r>
+      <w:r>
+        <w:t xml:space="preserve"> “</w:t>
+      </w:r>
+      <w:r>
+        <w:rPr>
+          <w:lang w:val="en-US"/>
+        </w:rPr>
+        <w:t>sign</w:t>
+      </w:r>
+      <w:r>
+        <w:t xml:space="preserve"> </w:t>
+      </w:r>
+      <w:r>
+        <w:rPr>
+          <w:lang w:val="en-US"/>
+        </w:rPr>
+        <w:t>extension</w:t>
+      </w:r>
+      <w:r>
+        <w:t xml:space="preserve">” – </w:t>
+      </w:r>
+      <w:r>
+        <w:t>знаковое</w:t>
+      </w:r>
+      <w:r>
+        <w:t xml:space="preserve"> расширение</w:t>
+      </w:r>
+      <w:r>
+        <w:t>, но, наверное, полезно.</w:t>
+      </w:r>
+    </w:p>
+  </w:comment>
+  <w:comment w:id="15" w:author="Радислав Власов" w:date="2020-09-20T20:02:00Z" w:initials="РВ">
     <w:p>
       <w:pPr>
         <w:pStyle w:val="af3"/>
@@ -5990,18 +7137,24 @@
 
 <file path=word/commentsExtended.xml><?xml version="1.0" encoding="utf-8"?>
 <w15:commentsEx xmlns:wpc="http://schemas.microsoft.com/office/word/2010/wordprocessingCanvas" xmlns:cx="http://schemas.microsoft.com/office/drawing/2014/chartex" xmlns:cx1="http://schemas.microsoft.com/office/drawing/2015/9/8/chartex" xmlns:cx2="http://schemas.microsoft.com/office/drawing/2015/10/21/chartex" xmlns:cx3="http://schemas.microsoft.com/office/drawing/2016/5/9/chartex" xmlns:cx4="http://schemas.microsoft.com/office/drawing/2016/5/10/chartex" xmlns:cx5="http://schemas.microsoft.com/office/drawing/2016/5/11/chartex" xmlns:cx6="http://schemas.microsoft.com/office/drawing/2016/5/12/chartex" xmlns:cx7="http://schemas.microsoft.com/office/drawing/2016/5/13/chartex" xmlns:cx8="http://schemas.microsoft.com/office/drawing/2016/5/14/chartex" xmlns:mc="http://schemas.openxmlformats.org/markup-compatibility/2006" xmlns:aink="http://schemas.microsoft.com/office/drawing/2016/ink" xmlns:am3d="http://schemas.microsoft.com/office/drawing/2017/model3d" xmlns:o="urn:schemas-microsoft-com:office:office" xmlns:r="http://schemas.openxmlformats.org/officeDocument/2006/relationships" xmlns:m="http://schemas.openxmlformats.org/officeDocument/2006/math" xmlns:v="urn:schemas-microsoft-com:vml" xmlns:wp14="http://schemas.microsoft.com/office/word/2010/wordprocessingDrawing" xmlns:wp="http://schemas.openxmlformats.org/drawingml/2006/wordprocessingDrawing" xmlns:w10="urn:schemas-microsoft-com:office:word" xmlns:w="http://schemas.openxmlformats.org/wordprocessingml/2006/main" xmlns:w14="http://schemas.microsoft.com/office/word/2010/wordml" xmlns:w15="http://schemas.microsoft.com/office/word/2012/wordml" xmlns:w16cex="http://schemas.microsoft.com/office/word/2018/wordml/cex" xmlns:w16cid="http://schemas.microsoft.com/office/word/2016/wordml/cid" xmlns:w16="http://schemas.microsoft.com/office/word/2018/wordml" xmlns:w16se="http://schemas.microsoft.com/office/word/2015/wordml/symex" xmlns:wpg="http://schemas.microsoft.com/office/word/2010/wordprocessingGroup" xmlns:wpi="http://schemas.microsoft.com/office/word/2010/wordprocessingInk" xmlns:wne="http://schemas.microsoft.com/office/word/2006/wordml" xmlns:wps="http://schemas.microsoft.com/office/word/2010/wordprocessingShape" mc:Ignorable="w14 w15 w16se w16cid w16 w16cex wp14">
+  <w15:commentEx w15:paraId="4A5E3399" w15:done="1"/>
+  <w15:commentEx w15:paraId="785817FE" w15:done="0"/>
   <w15:commentEx w15:paraId="186B88AE" w15:done="0"/>
 </w15:commentsEx>
 </file>
 
 <file path=word/commentsExtensible.xml><?xml version="1.0" encoding="utf-8"?>
 <w16cex:commentsExtensible xmlns:wpc="http://schemas.microsoft.com/office/word/2010/wordprocessingCanvas" xmlns:cx="http://schemas.microsoft.com/office/drawing/2014/chartex" xmlns:cx1="http://schemas.microsoft.com/office/drawing/2015/9/8/chartex" xmlns:cx2="http://schemas.microsoft.com/office/drawing/2015/10/21/chartex" xmlns:cx3="http://schemas.microsoft.com/office/drawing/2016/5/9/chartex" xmlns:cx4="http://schemas.microsoft.com/office/drawing/2016/5/10/chartex" xmlns:cx5="http://schemas.microsoft.com/office/drawing/2016/5/11/chartex" xmlns:cx6="http://schemas.microsoft.com/office/drawing/2016/5/12/chartex" xmlns:cx7="http://schemas.microsoft.com/office/drawing/2016/5/13/chartex" xmlns:cx8="http://schemas.microsoft.com/office/drawing/2016/5/14/chartex" xmlns:mc="http://schemas.openxmlformats.org/markup-compatibility/2006" xmlns:aink="http://schemas.microsoft.com/office/drawing/2016/ink" xmlns:am3d="http://schemas.microsoft.com/office/drawing/2017/model3d" xmlns:o="urn:schemas-microsoft-com:office:office" xmlns:r="http://schemas.openxmlformats.org/officeDocument/2006/relationships" xmlns:m="http://schemas.openxmlformats.org/officeDocument/2006/math" xmlns:v="urn:schemas-microsoft-com:vml" xmlns:wp14="http://schemas.microsoft.com/office/word/2010/wordprocessingDrawing" xmlns:wp="http://schemas.openxmlformats.org/drawingml/2006/wordprocessingDrawing" xmlns:w10="urn:schemas-microsoft-com:office:word" xmlns:w="http://schemas.openxmlformats.org/wordprocessingml/2006/main" xmlns:w14="http://schemas.microsoft.com/office/word/2010/wordml" xmlns:w15="http://schemas.microsoft.com/office/word/2012/wordml" xmlns:w16cex="http://schemas.microsoft.com/office/word/2018/wordml/cex" xmlns:w16cid="http://schemas.microsoft.com/office/word/2016/wordml/cid" xmlns:w16="http://schemas.microsoft.com/office/word/2018/wordml" xmlns:w16se="http://schemas.microsoft.com/office/word/2015/wordml/symex" xmlns:wpg="http://schemas.microsoft.com/office/word/2010/wordprocessingGroup" xmlns:wpi="http://schemas.microsoft.com/office/word/2010/wordprocessingInk" xmlns:wne="http://schemas.microsoft.com/office/word/2006/wordml" xmlns:wps="http://schemas.microsoft.com/office/word/2010/wordprocessingShape" mc:Ignorable="w14 w15 w16se w16cid w16 w16cex wp14">
+  <w16cex:commentExtensible w16cex:durableId="2318A93B" w16cex:dateUtc="2020-09-25T14:36:00Z"/>
+  <w16cex:commentExtensible w16cex:durableId="2318A4AE" w16cex:dateUtc="2020-09-25T14:17:00Z"/>
   <w16cex:commentExtensible w16cex:durableId="231233CD" w16cex:dateUtc="2020-09-20T17:02:00Z"/>
 </w16cex:commentsExtensible>
 </file>
 
 <file path=word/commentsIds.xml><?xml version="1.0" encoding="utf-8"?>
 <w16cid:commentsIds xmlns:wpc="http://schemas.microsoft.com/office/word/2010/wordprocessingCanvas" xmlns:cx="http://schemas.microsoft.com/office/drawing/2014/chartex" xmlns:cx1="http://schemas.microsoft.com/office/drawing/2015/9/8/chartex" xmlns:cx2="http://schemas.microsoft.com/office/drawing/2015/10/21/chartex" xmlns:cx3="http://schemas.microsoft.com/office/drawing/2016/5/9/chartex" xmlns:cx4="http://schemas.microsoft.com/office/drawing/2016/5/10/chartex" xmlns:cx5="http://schemas.microsoft.com/office/drawing/2016/5/11/chartex" xmlns:cx6="http://schemas.microsoft.com/office/drawing/2016/5/12/chartex" xmlns:cx7="http://schemas.microsoft.com/office/drawing/2016/5/13/chartex" xmlns:cx8="http://schemas.microsoft.com/office/drawing/2016/5/14/chartex" xmlns:mc="http://schemas.openxmlformats.org/markup-compatibility/2006" xmlns:aink="http://schemas.microsoft.com/office/drawing/2016/ink" xmlns:am3d="http://schemas.microsoft.com/office/drawing/2017/model3d" xmlns:o="urn:schemas-microsoft-com:office:office" xmlns:r="http://schemas.openxmlformats.org/officeDocument/2006/relationships" xmlns:m="http://schemas.openxmlformats.org/officeDocument/2006/math" xmlns:v="urn:schemas-microsoft-com:vml" xmlns:wp14="http://schemas.microsoft.com/office/word/2010/wordprocessingDrawing" xmlns:wp="http://schemas.openxmlformats.org/drawingml/2006/wordprocessingDrawing" xmlns:w10="urn:schemas-microsoft-com:office:word" xmlns:w="http://schemas.openxmlformats.org/wordprocessingml/2006/main" xmlns:w14="http://schemas.microsoft.com/office/word/2010/wordml" xmlns:w15="http://schemas.microsoft.com/office/word/2012/wordml" xmlns:w16cex="http://schemas.microsoft.com/office/word/2018/wordml/cex" xmlns:w16cid="http://schemas.microsoft.com/office/word/2016/wordml/cid" xmlns:w16="http://schemas.microsoft.com/office/word/2018/wordml" xmlns:w16se="http://schemas.microsoft.com/office/word/2015/wordml/symex" xmlns:wpg="http://schemas.microsoft.com/office/word/2010/wordprocessingGroup" xmlns:wpi="http://schemas.microsoft.com/office/word/2010/wordprocessingInk" xmlns:wne="http://schemas.microsoft.com/office/word/2006/wordml" xmlns:wps="http://schemas.microsoft.com/office/word/2010/wordprocessingShape" mc:Ignorable="w14 w15 w16se w16cid w16 w16cex wp14">
+  <w16cid:commentId w16cid:paraId="4A5E3399" w16cid:durableId="2318A93B"/>
+  <w16cid:commentId w16cid:paraId="785817FE" w16cid:durableId="2318A4AE"/>
   <w16cid:commentId w16cid:paraId="186B88AE" w16cid:durableId="231233CD"/>
 </w16cid:commentsIds>
 </file>
@@ -6102,6 +7255,25 @@
     <w:p>
       <w:pPr>
         <w:pStyle w:val="afa"/>
+      </w:pPr>
+      <w:r>
+        <w:rPr>
+          <w:rStyle w:val="afc"/>
+        </w:rPr>
+        <w:footnoteRef/>
+      </w:r>
+      <w:r>
+        <w:t xml:space="preserve"> </w:t>
+      </w:r>
+      <w:r>
+        <w:t>https://opencores.org/projects/plasma/opcodes</w:t>
+      </w:r>
+    </w:p>
+  </w:footnote>
+  <w:footnote w:id="2">
+    <w:p>
+      <w:pPr>
+        <w:pStyle w:val="afa"/>
         <w:rPr>
           <w:lang w:val="en-US"/>
         </w:rPr>
@@ -6125,7 +7297,7 @@
       </w:hyperlink>
     </w:p>
   </w:footnote>
-  <w:footnote w:id="2">
+  <w:footnote w:id="3">
     <w:p>
       <w:pPr>
         <w:pStyle w:val="afa"/>
@@ -6144,31 +7316,6 @@
           <w:lang w:val="en-US"/>
         </w:rPr>
         <w:t xml:space="preserve"> The li instruction loads a specific numeric value into that register.</w:t>
-      </w:r>
-    </w:p>
-  </w:footnote>
-  <w:footnote w:id="3">
-    <w:p>
-      <w:pPr>
-        <w:pStyle w:val="afa"/>
-        <w:rPr>
-          <w:lang w:val="en-US"/>
-        </w:rPr>
-      </w:pPr>
-      <w:r>
-        <w:rPr>
-          <w:rStyle w:val="afc"/>
-        </w:rPr>
-        <w:footnoteRef/>
-      </w:r>
-      <w:r>
-        <w:t xml:space="preserve"> </w:t>
-      </w:r>
-      <w:r>
-        <w:rPr>
-          <w:lang w:val="en-US"/>
-        </w:rPr>
-        <w:t>b == jump</w:t>
       </w:r>
     </w:p>
   </w:footnote>
@@ -6187,10 +7334,13 @@
         <w:footnoteRef/>
       </w:r>
       <w:r>
-        <w:rPr>
-          <w:lang w:val="en-US"/>
-        </w:rPr>
-        <w:t xml:space="preserve"> ERET is the R10000 instruction for returning from an interrupt, exception, or error trap. Unlike a branch or jump instruction, ERET does not execute the next instruction.</w:t>
+        <w:t xml:space="preserve"> </w:t>
+      </w:r>
+      <w:r>
+        <w:rPr>
+          <w:lang w:val="en-US"/>
+        </w:rPr>
+        <w:t>b == jump</w:t>
       </w:r>
     </w:p>
   </w:footnote>
@@ -6209,7 +7359,10 @@
         <w:footnoteRef/>
       </w:r>
       <w:r>
-        <w:t xml:space="preserve"> Вроде бы тоже объявление переменной</w:t>
+        <w:rPr>
+          <w:lang w:val="en-US"/>
+        </w:rPr>
+        <w:t xml:space="preserve"> ERET is the R10000 instruction for returning from an interrupt, exception, or error trap. Unlike a branch or jump instruction, ERET does not execute the next instruction.</w:t>
       </w:r>
     </w:p>
   </w:footnote>
@@ -6217,6 +7370,25 @@
     <w:p>
       <w:pPr>
         <w:pStyle w:val="afa"/>
+        <w:rPr>
+          <w:lang w:val="en-US"/>
+        </w:rPr>
+      </w:pPr>
+      <w:r>
+        <w:rPr>
+          <w:rStyle w:val="afc"/>
+        </w:rPr>
+        <w:footnoteRef/>
+      </w:r>
+      <w:r>
+        <w:t xml:space="preserve"> Вроде бы тоже объявление переменной</w:t>
+      </w:r>
+    </w:p>
+  </w:footnote>
+  <w:footnote w:id="7">
+    <w:p>
+      <w:pPr>
+        <w:pStyle w:val="afa"/>
       </w:pPr>
       <w:r>
         <w:rPr>
@@ -6275,25 +7447,6 @@
     </w:p>
   </w:footnote>
 </w:footnotes>
-</file>
-
-<file path=word/header1.xml><?xml version="1.0" encoding="utf-8"?>
-<w:hdr xmlns:wpc="http://schemas.microsoft.com/office/word/2010/wordprocessingCanvas" xmlns:cx="http://schemas.microsoft.com/office/drawing/2014/chartex" xmlns:cx1="http://schemas.microsoft.com/office/drawing/2015/9/8/chartex" xmlns:cx2="http://schemas.microsoft.com/office/drawing/2015/10/21/chartex" xmlns:cx3="http://schemas.microsoft.com/office/drawing/2016/5/9/chartex" xmlns:cx4="http://schemas.microsoft.com/office/drawing/2016/5/10/chartex" xmlns:cx5="http://schemas.microsoft.com/office/drawing/2016/5/11/chartex" xmlns:cx6="http://schemas.microsoft.com/office/drawing/2016/5/12/chartex" xmlns:cx7="http://schemas.microsoft.com/office/drawing/2016/5/13/chartex" xmlns:cx8="http://schemas.microsoft.com/office/drawing/2016/5/14/chartex" xmlns:mc="http://schemas.openxmlformats.org/markup-compatibility/2006" xmlns:aink="http://schemas.microsoft.com/office/drawing/2016/ink" xmlns:am3d="http://schemas.microsoft.com/office/drawing/2017/model3d" xmlns:o="urn:schemas-microsoft-com:office:office" xmlns:r="http://schemas.openxmlformats.org/officeDocument/2006/relationships" xmlns:m="http://schemas.openxmlformats.org/officeDocument/2006/math" xmlns:v="urn:schemas-microsoft-com:vml" xmlns:wp14="http://schemas.microsoft.com/office/word/2010/wordprocessingDrawing" xmlns:wp="http://schemas.openxmlformats.org/drawingml/2006/wordprocessingDrawing" xmlns:w10="urn:schemas-microsoft-com:office:word" xmlns:w="http://schemas.openxmlformats.org/wordprocessingml/2006/main" xmlns:w14="http://schemas.microsoft.com/office/word/2010/wordml" xmlns:w15="http://schemas.microsoft.com/office/word/2012/wordml" xmlns:w16cex="http://schemas.microsoft.com/office/word/2018/wordml/cex" xmlns:w16cid="http://schemas.microsoft.com/office/word/2016/wordml/cid" xmlns:w16="http://schemas.microsoft.com/office/word/2018/wordml" xmlns:w16se="http://schemas.microsoft.com/office/word/2015/wordml/symex" xmlns:wpg="http://schemas.microsoft.com/office/word/2010/wordprocessingGroup" xmlns:wpi="http://schemas.microsoft.com/office/word/2010/wordprocessingInk" xmlns:wne="http://schemas.microsoft.com/office/word/2006/wordml" xmlns:wps="http://schemas.microsoft.com/office/word/2010/wordprocessingShape" mc:Ignorable="w14 w15 w16se w16cid w16 w16cex wp14">
-  <w:p>
-    <w:pPr>
-      <w:pStyle w:val="af"/>
-      <w:rPr>
-        <w:lang w:val="en-US"/>
-      </w:rPr>
-    </w:pPr>
-    <w:r>
-      <w:rPr>
-        <w:lang w:val="en-US"/>
-      </w:rPr>
-      <w:t>d</w:t>
-    </w:r>
-  </w:p>
-</w:hdr>
 </file>
 
 <file path=word/numbering.xml><?xml version="1.0" encoding="utf-8"?>

</xml_diff>

<commit_message>
lab_2 report was updated
</commit_message>
<xml_diff>
--- a/lab_2/attachments/report.docx
+++ b/lab_2/attachments/report.docx
@@ -7957,7 +7957,13 @@
         <w:annotationRef/>
       </w:r>
       <w:r>
-        <w:t xml:space="preserve">Нужно добавить мультиплексор, чтобы выбирать, откуда записывать данные в регистр. Всегда 0, что значит из памяти, при моей инструкции 1. Добавить этот сигнал в </w:t>
+        <w:t xml:space="preserve">Нужно добавить мультиплексор, чтобы выбирать, откуда записывать данные в регистр. Всегда 0, что значит из памяти, при </w:t>
+      </w:r>
+      <w:r>
+        <w:t>нашей</w:t>
+      </w:r>
+      <w:r>
+        <w:t xml:space="preserve"> инструкции 1. Добавить этот сигнал в </w:t>
       </w:r>
       <w:r>
         <w:rPr>
@@ -8174,21 +8180,25 @@
       <w:r>
         <w:t xml:space="preserve"> </w:t>
       </w:r>
+      <w:proofErr w:type="spellStart"/>
       <w:r>
         <w:rPr>
           <w:lang w:val="en-US"/>
         </w:rPr>
         <w:t>sw</w:t>
       </w:r>
+      <w:proofErr w:type="spellEnd"/>
       <w:r>
         <w:t>_</w:t>
       </w:r>
+      <w:proofErr w:type="spellStart"/>
       <w:r>
         <w:rPr>
           <w:lang w:val="en-US"/>
         </w:rPr>
         <w:t>cpu</w:t>
       </w:r>
+      <w:proofErr w:type="spellEnd"/>
       <w:r>
         <w:t xml:space="preserve"> </w:t>
       </w:r>

</xml_diff>

<commit_message>
lab_2 and lab_3 were updated
</commit_message>
<xml_diff>
--- a/lab_2/attachments/report.docx
+++ b/lab_2/attachments/report.docx
@@ -4209,9 +4209,17 @@
     </w:p>
     <w:p/>
     <w:p>
+      <w:commentRangeStart w:id="13"/>
       <w:r>
         <w:t>02_sqrt/</w:t>
       </w:r>
+      <w:commentRangeEnd w:id="13"/>
+      <w:r>
+        <w:rPr>
+          <w:rStyle w:val="af2"/>
+        </w:rPr>
+        <w:commentReference w:id="13"/>
+      </w:r>
     </w:p>
     <w:p>
       <w:r>
@@ -4255,9 +4263,17 @@
       <w:r>
         <w:t xml:space="preserve"> (4 == 00100), код инструкции изменится и примет вид – 11000000000001000000000000000000, что в 16-ричном формате == </w:t>
       </w:r>
+      <w:commentRangeStart w:id="14"/>
       <w:r>
         <w:t>C0040000</w:t>
       </w:r>
+      <w:commentRangeEnd w:id="14"/>
+      <w:r>
+        <w:rPr>
+          <w:rStyle w:val="af2"/>
+        </w:rPr>
+        <w:commentReference w:id="14"/>
+      </w:r>
       <w:r>
         <w:t>.</w:t>
       </w:r>
@@ -4292,11 +4308,19 @@
       </w:r>
     </w:p>
     <w:p>
+      <w:commentRangeStart w:id="15"/>
       <w:r>
         <w:t>Файл памяти данной программы также дополнен до 64 строк.</w:t>
       </w:r>
       <w:r>
         <w:t xml:space="preserve"> Скрипты для компиляции из этих программ убраны, чтобы случайно не переписать файлы памяти. Оставлены только скрипты, чтобы скопировать файлы памяти в указанное в проекте место.</w:t>
+      </w:r>
+      <w:commentRangeEnd w:id="15"/>
+      <w:r>
+        <w:rPr>
+          <w:rStyle w:val="af2"/>
+        </w:rPr>
+        <w:commentReference w:id="15"/>
       </w:r>
     </w:p>
     <w:p>
@@ -4340,11 +4364,11 @@
           <w:numId w:val="5"/>
         </w:numPr>
       </w:pPr>
-      <w:bookmarkStart w:id="13" w:name="_Toc52025947"/>
+      <w:bookmarkStart w:id="16" w:name="_Toc52025947"/>
       <w:r>
         <w:t>Провести тестирование проекта на прототипе</w:t>
       </w:r>
-      <w:bookmarkEnd w:id="13"/>
+      <w:bookmarkEnd w:id="16"/>
     </w:p>
     <w:p>
       <w:r>
@@ -4385,12 +4409,12 @@
           <w:numId w:val="5"/>
         </w:numPr>
       </w:pPr>
-      <w:bookmarkStart w:id="14" w:name="_Toc52025948"/>
+      <w:bookmarkStart w:id="17" w:name="_Toc52025948"/>
       <w:r>
         <w:lastRenderedPageBreak/>
         <w:t>Задание № 2:</w:t>
       </w:r>
-      <w:bookmarkEnd w:id="14"/>
+      <w:bookmarkEnd w:id="17"/>
     </w:p>
     <w:p>
       <w:pPr>
@@ -4562,7 +4586,7 @@
           <w:numId w:val="17"/>
         </w:numPr>
       </w:pPr>
-      <w:bookmarkStart w:id="15" w:name="_Toc52025949"/>
+      <w:bookmarkStart w:id="18" w:name="_Toc52025949"/>
       <w:r>
         <w:t>Выполнить на плате программы 00_</w:t>
       </w:r>
@@ -4599,7 +4623,7 @@
         </w:rPr>
         <w:t>ram</w:t>
       </w:r>
-      <w:bookmarkEnd w:id="15"/>
+      <w:bookmarkEnd w:id="18"/>
     </w:p>
     <w:p/>
     <w:p>
@@ -4894,7 +4918,7 @@
           <w:numId w:val="5"/>
         </w:numPr>
       </w:pPr>
-      <w:bookmarkStart w:id="16" w:name="_Toc52025950"/>
+      <w:bookmarkStart w:id="19" w:name="_Toc52025950"/>
       <w:r>
         <w:t xml:space="preserve">Выполнить программы </w:t>
       </w:r>
@@ -4940,7 +4964,7 @@
         </w:rPr>
         <w:t>ri</w:t>
       </w:r>
-      <w:bookmarkEnd w:id="16"/>
+      <w:bookmarkEnd w:id="19"/>
     </w:p>
     <w:p>
       <w:r>
@@ -5828,15 +5852,7 @@
         <w:pStyle w:val="ad"/>
       </w:pPr>
       <w:r>
-        <w:t xml:space="preserve">            mtc0    $</w:t>
-      </w:r>
-      <w:proofErr w:type="gramStart"/>
-      <w:r>
-        <w:t>0,  $</w:t>
-      </w:r>
-      <w:proofErr w:type="gramEnd"/>
-      <w:r>
-        <w:t>9             #   cp0.Count   = 0;</w:t>
+        <w:t xml:space="preserve">            mtc0    $0,  $9             #   cp0.Count   = 0;</w:t>
       </w:r>
     </w:p>
     <w:p>
@@ -6774,15 +6790,7 @@
         <w:pStyle w:val="ad"/>
       </w:pPr>
       <w:r>
-        <w:t xml:space="preserve">            b       init                 # </w:t>
-      </w:r>
-      <w:proofErr w:type="gramStart"/>
-      <w:r>
-        <w:t>while(</w:t>
-      </w:r>
-      <w:proofErr w:type="gramEnd"/>
-      <w:r>
-        <w:t>1);</w:t>
+        <w:t xml:space="preserve">            b       init                 # while(1);</w:t>
       </w:r>
     </w:p>
     <w:p>
@@ -6979,7 +6987,7 @@
           <w:numId w:val="5"/>
         </w:numPr>
       </w:pPr>
-      <w:bookmarkStart w:id="17" w:name="_Toc52025951"/>
+      <w:bookmarkStart w:id="20" w:name="_Toc52025951"/>
       <w:r>
         <w:lastRenderedPageBreak/>
         <w:t>Отличия 02_</w:t>
@@ -6996,7 +7004,7 @@
       <w:r>
         <w:t>от базовой версии процессора</w:t>
       </w:r>
-      <w:bookmarkEnd w:id="17"/>
+      <w:bookmarkEnd w:id="20"/>
     </w:p>
     <w:p/>
     <w:p>
@@ -7244,14 +7252,14 @@
       <w:pPr>
         <w:pStyle w:val="10"/>
       </w:pPr>
-      <w:bookmarkStart w:id="18" w:name="_Toc32828625"/>
-      <w:bookmarkStart w:id="19" w:name="_Toc52025952"/>
+      <w:bookmarkStart w:id="21" w:name="_Toc32828625"/>
+      <w:bookmarkStart w:id="22" w:name="_Toc52025952"/>
       <w:r>
         <w:lastRenderedPageBreak/>
         <w:t>Выводы</w:t>
       </w:r>
-      <w:bookmarkEnd w:id="18"/>
-      <w:bookmarkEnd w:id="19"/>
+      <w:bookmarkEnd w:id="21"/>
+      <w:bookmarkEnd w:id="22"/>
     </w:p>
     <w:p>
       <w:r>
@@ -7316,13 +7324,13 @@
           <w:szCs w:val="28"/>
         </w:rPr>
       </w:pPr>
-      <w:bookmarkStart w:id="20" w:name="_Toc32828626"/>
-      <w:bookmarkStart w:id="21" w:name="_Toc52025953"/>
+      <w:bookmarkStart w:id="23" w:name="_Toc32828626"/>
+      <w:bookmarkStart w:id="24" w:name="_Toc52025953"/>
       <w:r>
         <w:t>Список литературы</w:t>
       </w:r>
-      <w:bookmarkEnd w:id="20"/>
-      <w:bookmarkEnd w:id="21"/>
+      <w:bookmarkEnd w:id="23"/>
+      <w:bookmarkEnd w:id="24"/>
     </w:p>
     <w:p>
       <w:pPr>
@@ -8138,7 +8146,6 @@
       <w:r>
         <w:t xml:space="preserve">должен быть </w:t>
       </w:r>
-      <w:proofErr w:type="gramStart"/>
       <w:r>
         <w:rPr>
           <w:lang w:val="en-US"/>
@@ -8146,11 +8153,7 @@
         <w:t>false</w:t>
       </w:r>
       <w:r>
-        <w:t>(</w:t>
-      </w:r>
-      <w:proofErr w:type="gramEnd"/>
-      <w:r>
-        <w:t>== 0)</w:t>
+        <w:t>(== 0)</w:t>
       </w:r>
       <w:r>
         <w:t xml:space="preserve">, так как адрес регистра в </w:t>
@@ -8244,6 +8247,102 @@
       </w:r>
       <w:r>
         <w:t>Относится и к первой лабораторной.</w:t>
+      </w:r>
+    </w:p>
+  </w:comment>
+  <w:comment w:id="13" w:author="Радислав Власов" w:date="2021-10-08T12:19:00Z" w:initials="РВ">
+    <w:p>
+      <w:pPr>
+        <w:pStyle w:val="af3"/>
+      </w:pPr>
+      <w:r>
+        <w:rPr>
+          <w:rStyle w:val="af2"/>
+        </w:rPr>
+        <w:annotationRef/>
+      </w:r>
+      <w:r>
+        <w:t>Загружать на плату и показывать решили эту, так как тут понятно, что вычисляется, а в предыдущей программе нет, без изменения скорости работы процессора или вычисления программы (пропуска тактов).</w:t>
+      </w:r>
+    </w:p>
+  </w:comment>
+  <w:comment w:id="14" w:author="Радислав Власов" w:date="2021-10-08T12:18:00Z" w:initials="РВ">
+    <w:p>
+      <w:pPr>
+        <w:pStyle w:val="af3"/>
+      </w:pPr>
+      <w:r>
+        <w:rPr>
+          <w:rStyle w:val="af2"/>
+        </w:rPr>
+        <w:annotationRef/>
+      </w:r>
+      <w:r>
+        <w:t xml:space="preserve">Нужно заменить первую инструкцию в </w:t>
+      </w:r>
+      <w:r>
+        <w:rPr>
+          <w:lang w:val="en-US"/>
+        </w:rPr>
+        <w:t>program</w:t>
+      </w:r>
+      <w:r>
+        <w:t>.</w:t>
+      </w:r>
+      <w:r>
+        <w:rPr>
+          <w:lang w:val="en-US"/>
+        </w:rPr>
+        <w:t>hex</w:t>
+      </w:r>
+      <w:r>
+        <w:t xml:space="preserve"> </w:t>
+      </w:r>
+      <w:r>
+        <w:t xml:space="preserve">на </w:t>
+      </w:r>
+      <w:r>
+        <w:t>C0040000</w:t>
+      </w:r>
+      <w:r>
+        <w:t>.</w:t>
+      </w:r>
+    </w:p>
+  </w:comment>
+  <w:comment w:id="15" w:author="Радислав Власов" w:date="2021-10-08T13:11:00Z" w:initials="РВ">
+    <w:p>
+      <w:pPr>
+        <w:pStyle w:val="af3"/>
+      </w:pPr>
+      <w:r>
+        <w:rPr>
+          <w:rStyle w:val="af2"/>
+        </w:rPr>
+        <w:annotationRef/>
+      </w:r>
+      <w:r>
+        <w:t xml:space="preserve">Если программа не работает правильно, попробовать дополнить </w:t>
+      </w:r>
+      <w:r>
+        <w:rPr>
+          <w:lang w:val="en-US"/>
+        </w:rPr>
+        <w:t>program</w:t>
+      </w:r>
+      <w:r>
+        <w:t>.</w:t>
+      </w:r>
+      <w:r>
+        <w:rPr>
+          <w:lang w:val="en-US"/>
+        </w:rPr>
+        <w:t>hex</w:t>
+      </w:r>
+      <w:r>
+        <w:t xml:space="preserve"> </w:t>
+      </w:r>
+      <w:r>
+        <w:t>до 64 строк и перепрошить плату.</w:t>
       </w:r>
     </w:p>
   </w:comment>
@@ -8255,6 +8354,9 @@
   <w15:commentEx w15:paraId="4A5E3399" w15:done="1"/>
   <w15:commentEx w15:paraId="785817FE" w15:done="1"/>
   <w15:commentEx w15:paraId="4F0A1B9B" w15:done="0"/>
+  <w15:commentEx w15:paraId="17115426" w15:done="0"/>
+  <w15:commentEx w15:paraId="105BC006" w15:done="0"/>
+  <w15:commentEx w15:paraId="285A2C83" w15:done="0"/>
 </w15:commentsEx>
 </file>
 
@@ -8263,6 +8365,9 @@
   <w16cex:commentExtensible w16cex:durableId="2318A93B" w16cex:dateUtc="2020-09-25T14:36:00Z"/>
   <w16cex:commentExtensible w16cex:durableId="2318A4AE" w16cex:dateUtc="2020-09-25T14:17:00Z"/>
   <w16cex:commentExtensible w16cex:durableId="2505CB4F" w16cex:dateUtc="2021-10-04T15:49:00Z"/>
+  <w16cex:commentExtensible w16cex:durableId="250AB5EF" w16cex:dateUtc="2021-10-08T09:19:00Z"/>
+  <w16cex:commentExtensible w16cex:durableId="250AB599" w16cex:dateUtc="2021-10-08T09:18:00Z"/>
+  <w16cex:commentExtensible w16cex:durableId="250AC1F2" w16cex:dateUtc="2021-10-08T10:11:00Z"/>
 </w16cex:commentsExtensible>
 </file>
 
@@ -8271,6 +8376,9 @@
   <w16cid:commentId w16cid:paraId="4A5E3399" w16cid:durableId="2318A93B"/>
   <w16cid:commentId w16cid:paraId="785817FE" w16cid:durableId="2318A4AE"/>
   <w16cid:commentId w16cid:paraId="4F0A1B9B" w16cid:durableId="2505CB4F"/>
+  <w16cid:commentId w16cid:paraId="17115426" w16cid:durableId="250AB5EF"/>
+  <w16cid:commentId w16cid:paraId="105BC006" w16cid:durableId="250AB599"/>
+  <w16cid:commentId w16cid:paraId="285A2C83" w16cid:durableId="250AC1F2"/>
 </w16cid:commentsIds>
 </file>
 

</xml_diff>